<commit_message>
to rm -> delay fifo
</commit_message>
<xml_diff>
--- a/Rapport final/Rapport final.docx
+++ b/Rapport final/Rapport final.docx
@@ -1,6 +1,6 @@
 
 <file path=word/document.xml><?xml version="1.0" encoding="utf-8"?>
-<w:document xmlns:wpc="http://schemas.microsoft.com/office/word/2010/wordprocessingCanvas" xmlns:cx="http://schemas.microsoft.com/office/drawing/2014/chartex" xmlns:cx1="http://schemas.microsoft.com/office/drawing/2015/9/8/chartex" xmlns:cx2="http://schemas.microsoft.com/office/drawing/2015/10/21/chartex" xmlns:cx3="http://schemas.microsoft.com/office/drawing/2016/5/9/chartex" xmlns:cx4="http://schemas.microsoft.com/office/drawing/2016/5/10/chartex" xmlns:cx5="http://schemas.microsoft.com/office/drawing/2016/5/11/chartex" xmlns:cx6="http://schemas.microsoft.com/office/drawing/2016/5/12/chartex" xmlns:cx7="http://schemas.microsoft.com/office/drawing/2016/5/13/chartex" xmlns:cx8="http://schemas.microsoft.com/office/drawing/2016/5/14/chartex" xmlns:mc="http://schemas.openxmlformats.org/markup-compatibility/2006" xmlns:aink="http://schemas.microsoft.com/office/drawing/2016/ink" xmlns:am3d="http://schemas.microsoft.com/office/drawing/2017/model3d" xmlns:o="urn:schemas-microsoft-com:office:office" xmlns:r="http://schemas.openxmlformats.org/officeDocument/2006/relationships" xmlns:m="http://schemas.openxmlformats.org/officeDocument/2006/math" xmlns:v="urn:schemas-microsoft-com:vml" xmlns:wp14="http://schemas.microsoft.com/office/word/2010/wordprocessingDrawing" xmlns:wp="http://schemas.openxmlformats.org/drawingml/2006/wordprocessingDrawing" xmlns:w10="urn:schemas-microsoft-com:office:word" xmlns:w="http://schemas.openxmlformats.org/wordprocessingml/2006/main" xmlns:w14="http://schemas.microsoft.com/office/word/2010/wordml" xmlns:w15="http://schemas.microsoft.com/office/word/2012/wordml" xmlns:w16cid="http://schemas.microsoft.com/office/word/2016/wordml/cid" xmlns:w16se="http://schemas.microsoft.com/office/word/2015/wordml/symex" xmlns:wpg="http://schemas.microsoft.com/office/word/2010/wordprocessingGroup" xmlns:wpi="http://schemas.microsoft.com/office/word/2010/wordprocessingInk" xmlns:wne="http://schemas.microsoft.com/office/word/2006/wordml" xmlns:wps="http://schemas.microsoft.com/office/word/2010/wordprocessingShape" mc:Ignorable="w14 w15 w16se w16cid wp14">
+<w:document xmlns:wpc="http://schemas.microsoft.com/office/word/2010/wordprocessingCanvas" xmlns:cx="http://schemas.microsoft.com/office/drawing/2014/chartex" xmlns:mc="http://schemas.openxmlformats.org/markup-compatibility/2006" xmlns:o="urn:schemas-microsoft-com:office:office" xmlns:r="http://schemas.openxmlformats.org/officeDocument/2006/relationships" xmlns:m="http://schemas.openxmlformats.org/officeDocument/2006/math" xmlns:v="urn:schemas-microsoft-com:vml" xmlns:wp14="http://schemas.microsoft.com/office/word/2010/wordprocessingDrawing" xmlns:wp="http://schemas.openxmlformats.org/drawingml/2006/wordprocessingDrawing" xmlns:w10="urn:schemas-microsoft-com:office:word" xmlns:w="http://schemas.openxmlformats.org/wordprocessingml/2006/main" xmlns:w14="http://schemas.microsoft.com/office/word/2010/wordml" xmlns:w15="http://schemas.microsoft.com/office/word/2012/wordml" xmlns:w16se="http://schemas.microsoft.com/office/word/2015/wordml/symex" xmlns:wpg="http://schemas.microsoft.com/office/word/2010/wordprocessingGroup" xmlns:wpi="http://schemas.microsoft.com/office/word/2010/wordprocessingInk" xmlns:wne="http://schemas.microsoft.com/office/word/2006/wordml" xmlns:wps="http://schemas.microsoft.com/office/word/2010/wordprocessingShape" mc:Ignorable="w14 w15 w16se wp14">
   <w:body>
     <w:p>
       <w:pPr>
@@ -403,25 +403,7 @@
           <w:sz w:val="24"/>
           <w:szCs w:val="24"/>
         </w:rPr>
-        <w:t xml:space="preserve">Travaille </w:t>
-      </w:r>
-      <w:proofErr w:type="gramStart"/>
-      <w:r>
-        <w:rPr>
-          <w:rFonts w:ascii="Times New Roman" w:eastAsia="Calibri" w:hAnsi="Times New Roman" w:cs="Times New Roman"/>
-          <w:sz w:val="24"/>
-          <w:szCs w:val="24"/>
-        </w:rPr>
-        <w:t>présenté</w:t>
-      </w:r>
-      <w:proofErr w:type="gramEnd"/>
-      <w:r>
-        <w:rPr>
-          <w:rFonts w:ascii="Times New Roman" w:eastAsia="Calibri" w:hAnsi="Times New Roman" w:cs="Times New Roman"/>
-          <w:sz w:val="24"/>
-          <w:szCs w:val="24"/>
-        </w:rPr>
-        <w:t xml:space="preserve"> à</w:t>
+        <w:t>Travaille présenté à</w:t>
       </w:r>
     </w:p>
     <w:p>
@@ -876,7 +858,23 @@
           <w:rFonts w:ascii="Times New Roman" w:hAnsi="Times New Roman" w:cs="Times New Roman"/>
           <w:sz w:val="24"/>
         </w:rPr>
-        <w:t xml:space="preserve">r activer les effets audios ou non. Parmi ces effets, on peut retrouver un effet de distorsion et un effet de trémolo. L’effet de distorsion consiste à limiter le signal audio pour ajouter des harmoniques à celui-ci, et l’effet de trémolo consiste à </w:t>
+        <w:t xml:space="preserve">r activer les effets </w:t>
+      </w:r>
+      <w:proofErr w:type="spellStart"/>
+      <w:r>
+        <w:rPr>
+          <w:rFonts w:ascii="Times New Roman" w:hAnsi="Times New Roman" w:cs="Times New Roman"/>
+          <w:sz w:val="24"/>
+        </w:rPr>
+        <w:t>audios</w:t>
+      </w:r>
+      <w:proofErr w:type="spellEnd"/>
+      <w:r>
+        <w:rPr>
+          <w:rFonts w:ascii="Times New Roman" w:hAnsi="Times New Roman" w:cs="Times New Roman"/>
+          <w:sz w:val="24"/>
+        </w:rPr>
+        <w:t xml:space="preserve"> ou non. Parmi ces effets, on peut retrouver un effet de distorsion et un effet de trémolo. L’effet de distorsion consiste à limiter le signal audio pour ajouter des harmoniques à celui-ci, et l’effet de trémolo consiste à </w:t>
       </w:r>
       <w:r>
         <w:rPr>
@@ -1068,7 +1066,21 @@
         <w:rPr>
           <w:rFonts w:ascii="Times New Roman" w:hAnsi="Times New Roman" w:cs="Times New Roman"/>
         </w:rPr>
-        <w:t>** bilan a la fin</w:t>
+        <w:t xml:space="preserve">** bilan </w:t>
+      </w:r>
+      <w:proofErr w:type="spellStart"/>
+      <w:r>
+        <w:rPr>
+          <w:rFonts w:ascii="Times New Roman" w:hAnsi="Times New Roman" w:cs="Times New Roman"/>
+        </w:rPr>
+        <w:t>a</w:t>
+      </w:r>
+      <w:proofErr w:type="spellEnd"/>
+      <w:r>
+        <w:rPr>
+          <w:rFonts w:ascii="Times New Roman" w:hAnsi="Times New Roman" w:cs="Times New Roman"/>
+        </w:rPr>
+        <w:t xml:space="preserve"> la fin</w:t>
       </w:r>
     </w:p>
     <w:p>
@@ -1283,6 +1295,7 @@
         <w:rPr>
           <w:rFonts w:ascii="Times New Roman" w:hAnsi="Times New Roman" w:cs="Times New Roman"/>
           <w:noProof/>
+          <w:lang w:eastAsia="fr-CA"/>
         </w:rPr>
         <w:drawing>
           <wp:inline distT="0" distB="0" distL="0" distR="0" wp14:anchorId="4D120E9E" wp14:editId="28F185FA">
@@ -1376,6 +1389,7 @@
           <w:rFonts w:ascii="Times New Roman" w:hAnsi="Times New Roman" w:cs="Times New Roman"/>
           <w:noProof/>
           <w:sz w:val="24"/>
+          <w:lang w:eastAsia="fr-CA"/>
         </w:rPr>
         <w:drawing>
           <wp:inline distT="0" distB="0" distL="0" distR="0" wp14:anchorId="10C67D58" wp14:editId="7D1E60C0">
@@ -1550,7 +1564,23 @@
           <w:sz w:val="24"/>
         </w:rPr>
         <w:lastRenderedPageBreak/>
-        <w:t>celui-ci permettant le sur-échantillonnage et le filtrage du signal audio.</w:t>
+        <w:t xml:space="preserve">celui-ci permettant le </w:t>
+      </w:r>
+      <w:proofErr w:type="spellStart"/>
+      <w:r>
+        <w:rPr>
+          <w:rFonts w:ascii="Times New Roman" w:hAnsi="Times New Roman" w:cs="Times New Roman"/>
+          <w:sz w:val="24"/>
+        </w:rPr>
+        <w:t>sur-échantillonnage</w:t>
+      </w:r>
+      <w:proofErr w:type="spellEnd"/>
+      <w:r>
+        <w:rPr>
+          <w:rFonts w:ascii="Times New Roman" w:hAnsi="Times New Roman" w:cs="Times New Roman"/>
+          <w:sz w:val="24"/>
+        </w:rPr>
+        <w:t xml:space="preserve"> et le filtrage du signal audio.</w:t>
       </w:r>
       <w:r>
         <w:rPr>
@@ -1629,6 +1659,7 @@
         </w:rPr>
         <w:t xml:space="preserve"> SPI au FPGA </w:t>
       </w:r>
+      <w:proofErr w:type="spellStart"/>
       <w:r>
         <w:rPr>
           <w:rFonts w:ascii="Times New Roman" w:hAnsi="Times New Roman" w:cs="Times New Roman"/>
@@ -1641,7 +1672,15 @@
           <w:rFonts w:ascii="Times New Roman" w:hAnsi="Times New Roman" w:cs="Times New Roman"/>
           <w:sz w:val="24"/>
         </w:rPr>
-        <w:t>partan 6.</w:t>
+        <w:t>partan</w:t>
+      </w:r>
+      <w:proofErr w:type="spellEnd"/>
+      <w:r>
+        <w:rPr>
+          <w:rFonts w:ascii="Times New Roman" w:hAnsi="Times New Roman" w:cs="Times New Roman"/>
+          <w:sz w:val="24"/>
+        </w:rPr>
+        <w:t xml:space="preserve"> 6.</w:t>
       </w:r>
       <w:r>
         <w:rPr>
@@ -2071,7 +2110,6 @@
         <w:rPr>
           <w:rFonts w:ascii="Times New Roman" w:hAnsi="Times New Roman" w:cs="Times New Roman"/>
           <w:sz w:val="24"/>
-          <w:u w:val="single"/>
         </w:rPr>
       </w:pPr>
       <w:r>
@@ -2082,9 +2120,21 @@
         </w:rPr>
         <w:t>Plaquette principale</w:t>
       </w:r>
+    </w:p>
+    <w:p>
+      <w:pPr>
+        <w:spacing w:after="0"/>
+        <w:jc w:val="both"/>
+        <w:rPr>
+          <w:rFonts w:ascii="Times New Roman" w:hAnsi="Times New Roman" w:cs="Times New Roman"/>
+          <w:sz w:val="24"/>
+          <w:u w:val="single"/>
+        </w:rPr>
+      </w:pPr>
       <w:r>
         <w:rPr>
           <w:noProof/>
+          <w:lang w:eastAsia="fr-CA"/>
         </w:rPr>
         <w:drawing>
           <wp:anchor distT="0" distB="0" distL="114300" distR="114300" simplePos="0" relativeHeight="251658240" behindDoc="1" locked="0" layoutInCell="1" allowOverlap="1" wp14:anchorId="78EEE943" wp14:editId="5064D741">
@@ -2136,16 +2186,6 @@
           </wp:anchor>
         </w:drawing>
       </w:r>
-    </w:p>
-    <w:p>
-      <w:pPr>
-        <w:spacing w:after="0"/>
-        <w:jc w:val="both"/>
-        <w:rPr>
-          <w:rFonts w:ascii="Times New Roman" w:hAnsi="Times New Roman" w:cs="Times New Roman"/>
-          <w:sz w:val="24"/>
-        </w:rPr>
-      </w:pPr>
       <w:r>
         <w:rPr>
           <w:rFonts w:ascii="Times New Roman" w:hAnsi="Times New Roman" w:cs="Times New Roman"/>
@@ -2194,6 +2234,7 @@
       <w:r>
         <w:rPr>
           <w:noProof/>
+          <w:lang w:eastAsia="fr-CA"/>
         </w:rPr>
         <w:drawing>
           <wp:inline distT="0" distB="0" distL="0" distR="0" wp14:anchorId="26F9B01D" wp14:editId="5D5F4556">
@@ -2289,6 +2330,7 @@
       <w:r>
         <w:rPr>
           <w:noProof/>
+          <w:lang w:eastAsia="fr-CA"/>
         </w:rPr>
         <w:lastRenderedPageBreak/>
         <w:drawing>
@@ -2421,6 +2463,7 @@
       <w:r>
         <w:rPr>
           <w:noProof/>
+          <w:lang w:eastAsia="fr-CA"/>
         </w:rPr>
         <w:drawing>
           <wp:inline distT="0" distB="0" distL="0" distR="0" wp14:anchorId="20435995" wp14:editId="2E7ACF42">
@@ -2473,7 +2516,7 @@
           <w:rFonts w:ascii="Times New Roman" w:hAnsi="Times New Roman" w:cs="Times New Roman"/>
           <w:sz w:val="24"/>
         </w:rPr>
-        <w:t xml:space="preserve">La plaquette utilise trois alimentations, soit 5 volts et -5 volts pour l’alimentation de l’amplificateur opérationnel TL074 utilisé dans les circuits audios, ainsi que 3.3V pour alimenter le codec audio. Il est important de noter que la carte </w:t>
+        <w:t xml:space="preserve">La plaquette utilise trois alimentations, soit 5 volts et -5 volts pour l’alimentation de l’amplificateur opérationnel TL074 utilisé dans les circuits </w:t>
       </w:r>
       <w:proofErr w:type="spellStart"/>
       <w:r>
@@ -2481,6 +2524,22 @@
           <w:rFonts w:ascii="Times New Roman" w:hAnsi="Times New Roman" w:cs="Times New Roman"/>
           <w:sz w:val="24"/>
         </w:rPr>
+        <w:t>audios</w:t>
+      </w:r>
+      <w:proofErr w:type="spellEnd"/>
+      <w:r>
+        <w:rPr>
+          <w:rFonts w:ascii="Times New Roman" w:hAnsi="Times New Roman" w:cs="Times New Roman"/>
+          <w:sz w:val="24"/>
+        </w:rPr>
+        <w:t xml:space="preserve">, ainsi que 3.3V pour alimenter le codec audio. Il est important de noter que la carte </w:t>
+      </w:r>
+      <w:proofErr w:type="spellStart"/>
+      <w:r>
+        <w:rPr>
+          <w:rFonts w:ascii="Times New Roman" w:hAnsi="Times New Roman" w:cs="Times New Roman"/>
+          <w:sz w:val="24"/>
+        </w:rPr>
         <w:t>Mojo</w:t>
       </w:r>
       <w:proofErr w:type="spellEnd"/>
@@ -2548,6 +2607,7 @@
       <w:r>
         <w:rPr>
           <w:noProof/>
+          <w:lang w:eastAsia="fr-CA"/>
         </w:rPr>
         <w:lastRenderedPageBreak/>
         <w:drawing>
@@ -2613,6 +2673,15 @@
           <w:sz w:val="24"/>
         </w:rPr>
       </w:pPr>
+      <w:r>
+        <w:rPr>
+          <w:rFonts w:ascii="Times New Roman" w:hAnsi="Times New Roman" w:cs="Times New Roman"/>
+          <w:sz w:val="24"/>
+        </w:rPr>
+        <w:t>453e</w:t>
+      </w:r>
+      <w:bookmarkStart w:id="0" w:name="_GoBack"/>
+      <w:bookmarkEnd w:id="0"/>
     </w:p>
     <w:p>
       <w:pPr>
@@ -2636,6 +2705,7 @@
       <w:r>
         <w:rPr>
           <w:noProof/>
+          <w:lang w:eastAsia="fr-CA"/>
         </w:rPr>
         <w:drawing>
           <wp:inline distT="0" distB="0" distL="0" distR="0" wp14:anchorId="531E80E4" wp14:editId="57345E09">
@@ -2821,6 +2891,7 @@
           <w:rFonts w:ascii="Times New Roman" w:hAnsi="Times New Roman" w:cs="Times New Roman"/>
           <w:noProof/>
           <w:sz w:val="24"/>
+          <w:lang w:eastAsia="fr-CA"/>
         </w:rPr>
         <w:drawing>
           <wp:inline distT="0" distB="0" distL="0" distR="0" wp14:anchorId="6A874BA6" wp14:editId="579401EB">
@@ -3007,6 +3078,48 @@
         <w:rPr>
           <w:rFonts w:ascii="Times New Roman" w:hAnsi="Times New Roman" w:cs="Times New Roman"/>
           <w:sz w:val="24"/>
+        </w:rPr>
+      </w:pPr>
+      <w:proofErr w:type="spellStart"/>
+      <w:r>
+        <w:rPr>
+          <w:rFonts w:ascii="Times New Roman" w:hAnsi="Times New Roman" w:cs="Times New Roman"/>
+          <w:sz w:val="24"/>
+        </w:rPr>
+        <w:t>Ribbon</w:t>
+      </w:r>
+      <w:proofErr w:type="spellEnd"/>
+      <w:r>
+        <w:rPr>
+          <w:rFonts w:ascii="Times New Roman" w:hAnsi="Times New Roman" w:cs="Times New Roman"/>
+          <w:sz w:val="24"/>
+        </w:rPr>
+        <w:t xml:space="preserve"> </w:t>
+      </w:r>
+      <w:proofErr w:type="spellStart"/>
+      <w:r>
+        <w:rPr>
+          <w:rFonts w:ascii="Times New Roman" w:hAnsi="Times New Roman" w:cs="Times New Roman"/>
+          <w:sz w:val="24"/>
+        </w:rPr>
+        <w:t>cable</w:t>
+      </w:r>
+      <w:proofErr w:type="spellEnd"/>
+      <w:r>
+        <w:rPr>
+          <w:rFonts w:ascii="Times New Roman" w:hAnsi="Times New Roman" w:cs="Times New Roman"/>
+          <w:sz w:val="24"/>
+        </w:rPr>
+        <w:t xml:space="preserve"> -&gt; 20, AWG,</w:t>
+      </w:r>
+    </w:p>
+    <w:p>
+      <w:pPr>
+        <w:spacing w:after="0"/>
+        <w:jc w:val="both"/>
+        <w:rPr>
+          <w:rFonts w:ascii="Times New Roman" w:hAnsi="Times New Roman" w:cs="Times New Roman"/>
+          <w:sz w:val="24"/>
           <w:lang w:val="en-US"/>
         </w:rPr>
       </w:pPr>
@@ -3016,124 +3129,105 @@
           <w:sz w:val="24"/>
           <w:lang w:val="en-US"/>
         </w:rPr>
-        <w:t>Ribbon cable -</w:t>
-      </w:r>
+        <w:t xml:space="preserve">Crimped cables -&gt; AWG, </w:t>
+      </w:r>
+      <w:proofErr w:type="spellStart"/>
       <w:r>
         <w:rPr>
           <w:rFonts w:ascii="Times New Roman" w:hAnsi="Times New Roman" w:cs="Times New Roman"/>
           <w:sz w:val="24"/>
           <w:lang w:val="en-US"/>
         </w:rPr>
-        <w:t>&gt; 20, AWG,</w:t>
-      </w:r>
-    </w:p>
-    <w:p>
-      <w:pPr>
-        <w:spacing w:after="0"/>
-        <w:jc w:val="both"/>
+        <w:t>lenght</w:t>
+      </w:r>
+      <w:proofErr w:type="spellEnd"/>
+      <w:r>
         <w:rPr>
           <w:rFonts w:ascii="Times New Roman" w:hAnsi="Times New Roman" w:cs="Times New Roman"/>
           <w:sz w:val="24"/>
           <w:lang w:val="en-US"/>
         </w:rPr>
-      </w:pPr>
-      <w:r>
+        <w:t xml:space="preserve"> </w:t>
+      </w:r>
+    </w:p>
+    <w:p>
+      <w:pPr>
+        <w:spacing w:after="0"/>
+        <w:jc w:val="both"/>
         <w:rPr>
           <w:rFonts w:ascii="Times New Roman" w:hAnsi="Times New Roman" w:cs="Times New Roman"/>
           <w:sz w:val="24"/>
           <w:lang w:val="en-US"/>
         </w:rPr>
-        <w:t xml:space="preserve">Crimped cables -&gt; AWG, </w:t>
-      </w:r>
+      </w:pPr>
+    </w:p>
+    <w:p>
+      <w:pPr>
+        <w:spacing w:after="0"/>
+        <w:jc w:val="both"/>
+        <w:rPr>
+          <w:rFonts w:ascii="Times New Roman" w:hAnsi="Times New Roman" w:cs="Times New Roman"/>
+          <w:b/>
+          <w:sz w:val="24"/>
+          <w:u w:val="single"/>
+          <w:lang w:val="en-CA"/>
+        </w:rPr>
+      </w:pPr>
+      <w:r>
+        <w:rPr>
+          <w:rFonts w:ascii="Times New Roman" w:hAnsi="Times New Roman" w:cs="Times New Roman"/>
+          <w:b/>
+          <w:sz w:val="24"/>
+          <w:u w:val="single"/>
+          <w:lang w:val="en-CA"/>
+        </w:rPr>
+        <w:t>Programmes</w:t>
+      </w:r>
+    </w:p>
+    <w:p>
+      <w:pPr>
+        <w:spacing w:after="0"/>
+        <w:jc w:val="both"/>
+        <w:rPr>
+          <w:rFonts w:ascii="Times New Roman" w:hAnsi="Times New Roman" w:cs="Times New Roman"/>
+          <w:sz w:val="24"/>
+          <w:lang w:val="en-CA"/>
+        </w:rPr>
+      </w:pPr>
+    </w:p>
+    <w:p>
+      <w:pPr>
+        <w:spacing w:after="0"/>
+        <w:jc w:val="both"/>
+        <w:rPr>
+          <w:rFonts w:ascii="Times New Roman" w:hAnsi="Times New Roman" w:cs="Times New Roman"/>
+          <w:b/>
+          <w:sz w:val="24"/>
+          <w:u w:val="single"/>
+          <w:lang w:val="en-CA"/>
+        </w:rPr>
+      </w:pPr>
       <w:proofErr w:type="spellStart"/>
       <w:r>
         <w:rPr>
           <w:rFonts w:ascii="Times New Roman" w:hAnsi="Times New Roman" w:cs="Times New Roman"/>
-          <w:sz w:val="24"/>
-          <w:lang w:val="en-US"/>
-        </w:rPr>
-        <w:t>lenght</w:t>
+          <w:b/>
+          <w:sz w:val="24"/>
+          <w:u w:val="single"/>
+          <w:lang w:val="en-CA"/>
+        </w:rPr>
+        <w:t>Boîtier</w:t>
       </w:r>
       <w:proofErr w:type="spellEnd"/>
-      <w:r>
-        <w:rPr>
-          <w:rFonts w:ascii="Times New Roman" w:hAnsi="Times New Roman" w:cs="Times New Roman"/>
-          <w:sz w:val="24"/>
-          <w:lang w:val="en-US"/>
-        </w:rPr>
-        <w:t xml:space="preserve"> </w:t>
-      </w:r>
-    </w:p>
-    <w:p>
-      <w:pPr>
-        <w:spacing w:after="0"/>
-        <w:jc w:val="both"/>
-        <w:rPr>
-          <w:rFonts w:ascii="Times New Roman" w:hAnsi="Times New Roman" w:cs="Times New Roman"/>
-          <w:sz w:val="24"/>
-          <w:lang w:val="en-US"/>
-        </w:rPr>
-      </w:pPr>
-    </w:p>
-    <w:p>
-      <w:pPr>
-        <w:spacing w:after="0"/>
-        <w:jc w:val="both"/>
-        <w:rPr>
-          <w:rFonts w:ascii="Times New Roman" w:hAnsi="Times New Roman" w:cs="Times New Roman"/>
-          <w:b/>
-          <w:sz w:val="24"/>
-          <w:u w:val="single"/>
-        </w:rPr>
-      </w:pPr>
-      <w:r>
-        <w:rPr>
-          <w:rFonts w:ascii="Times New Roman" w:hAnsi="Times New Roman" w:cs="Times New Roman"/>
-          <w:b/>
-          <w:sz w:val="24"/>
-          <w:u w:val="single"/>
-        </w:rPr>
-        <w:t>Programmes</w:t>
-      </w:r>
-    </w:p>
-    <w:p>
-      <w:pPr>
-        <w:spacing w:after="0"/>
-        <w:jc w:val="both"/>
-        <w:rPr>
-          <w:rFonts w:ascii="Times New Roman" w:hAnsi="Times New Roman" w:cs="Times New Roman"/>
-          <w:sz w:val="24"/>
-        </w:rPr>
-      </w:pPr>
-    </w:p>
-    <w:p>
-      <w:pPr>
-        <w:spacing w:after="0"/>
-        <w:jc w:val="both"/>
-        <w:rPr>
-          <w:rFonts w:ascii="Times New Roman" w:hAnsi="Times New Roman" w:cs="Times New Roman"/>
-          <w:b/>
-          <w:sz w:val="24"/>
-          <w:u w:val="single"/>
-        </w:rPr>
-      </w:pPr>
-      <w:r>
-        <w:rPr>
-          <w:rFonts w:ascii="Times New Roman" w:hAnsi="Times New Roman" w:cs="Times New Roman"/>
-          <w:b/>
-          <w:sz w:val="24"/>
-          <w:u w:val="single"/>
-        </w:rPr>
-        <w:t>Boîtier</w:t>
-      </w:r>
-    </w:p>
-    <w:p>
-      <w:pPr>
-        <w:spacing w:after="0"/>
-        <w:jc w:val="both"/>
-        <w:rPr>
-          <w:rFonts w:ascii="Times New Roman" w:hAnsi="Times New Roman" w:cs="Times New Roman"/>
-          <w:sz w:val="24"/>
+    </w:p>
+    <w:p>
+      <w:pPr>
+        <w:spacing w:after="0"/>
+        <w:jc w:val="both"/>
+        <w:rPr>
+          <w:rFonts w:ascii="Times New Roman" w:hAnsi="Times New Roman" w:cs="Times New Roman"/>
+          <w:sz w:val="24"/>
+          <w:lang w:val="en-CA"/>
         </w:rPr>
       </w:pPr>
     </w:p>
@@ -3724,6 +3818,10 @@
         </w:rPr>
       </w:pPr>
       <w:r>
+        <w:rPr>
+          <w:noProof/>
+          <w:lang w:eastAsia="fr-CA"/>
+        </w:rPr>
         <w:drawing>
           <wp:inline distT="0" distB="0" distL="0" distR="0" wp14:anchorId="696CB5EE" wp14:editId="3939C05F">
             <wp:extent cx="5887213" cy="5408763"/>
@@ -3914,6 +4012,10 @@
         </w:rPr>
       </w:pPr>
       <w:r>
+        <w:rPr>
+          <w:noProof/>
+          <w:lang w:eastAsia="fr-CA"/>
+        </w:rPr>
         <w:drawing>
           <wp:inline distT="0" distB="0" distL="0" distR="0" wp14:anchorId="61188D65" wp14:editId="389D8A94">
             <wp:extent cx="5486400" cy="4690409"/>
@@ -4139,8 +4241,6 @@
         </w:rPr>
         <w:t xml:space="preserve"> pour avoir la meilleure image.</w:t>
       </w:r>
-      <w:bookmarkStart w:id="0" w:name="_GoBack"/>
-      <w:bookmarkEnd w:id="0"/>
     </w:p>
     <w:p>
       <w:pPr>
@@ -4232,15 +4332,6 @@
         </w:rPr>
         <w:t>Annexes</w:t>
       </w:r>
-    </w:p>
-    <w:p>
-      <w:pPr>
-        <w:spacing w:after="0"/>
-        <w:rPr>
-          <w:rFonts w:ascii="Times New Roman" w:hAnsi="Times New Roman" w:cs="Times New Roman"/>
-          <w:sz w:val="24"/>
-        </w:rPr>
-      </w:pPr>
     </w:p>
     <w:sectPr>
       <w:footerReference w:type="default" r:id="rId19"/>
@@ -4255,7 +4346,7 @@
 </file>
 
 <file path=word/endnotes.xml><?xml version="1.0" encoding="utf-8"?>
-<w:endnotes xmlns:wpc="http://schemas.microsoft.com/office/word/2010/wordprocessingCanvas" xmlns:cx="http://schemas.microsoft.com/office/drawing/2014/chartex" xmlns:cx1="http://schemas.microsoft.com/office/drawing/2015/9/8/chartex" xmlns:cx2="http://schemas.microsoft.com/office/drawing/2015/10/21/chartex" xmlns:cx3="http://schemas.microsoft.com/office/drawing/2016/5/9/chartex" xmlns:cx4="http://schemas.microsoft.com/office/drawing/2016/5/10/chartex" xmlns:cx5="http://schemas.microsoft.com/office/drawing/2016/5/11/chartex" xmlns:cx6="http://schemas.microsoft.com/office/drawing/2016/5/12/chartex" xmlns:cx7="http://schemas.microsoft.com/office/drawing/2016/5/13/chartex" xmlns:cx8="http://schemas.microsoft.com/office/drawing/2016/5/14/chartex" xmlns:mc="http://schemas.openxmlformats.org/markup-compatibility/2006" xmlns:aink="http://schemas.microsoft.com/office/drawing/2016/ink" xmlns:am3d="http://schemas.microsoft.com/office/drawing/2017/model3d" xmlns:o="urn:schemas-microsoft-com:office:office" xmlns:r="http://schemas.openxmlformats.org/officeDocument/2006/relationships" xmlns:m="http://schemas.openxmlformats.org/officeDocument/2006/math" xmlns:v="urn:schemas-microsoft-com:vml" xmlns:wp14="http://schemas.microsoft.com/office/word/2010/wordprocessingDrawing" xmlns:wp="http://schemas.openxmlformats.org/drawingml/2006/wordprocessingDrawing" xmlns:w10="urn:schemas-microsoft-com:office:word" xmlns:w="http://schemas.openxmlformats.org/wordprocessingml/2006/main" xmlns:w14="http://schemas.microsoft.com/office/word/2010/wordml" xmlns:w15="http://schemas.microsoft.com/office/word/2012/wordml" xmlns:w16cid="http://schemas.microsoft.com/office/word/2016/wordml/cid" xmlns:w16se="http://schemas.microsoft.com/office/word/2015/wordml/symex" xmlns:wpg="http://schemas.microsoft.com/office/word/2010/wordprocessingGroup" xmlns:wpi="http://schemas.microsoft.com/office/word/2010/wordprocessingInk" xmlns:wne="http://schemas.microsoft.com/office/word/2006/wordml" xmlns:wps="http://schemas.microsoft.com/office/word/2010/wordprocessingShape" mc:Ignorable="w14 w15 w16se w16cid wp14">
+<w:endnotes xmlns:wpc="http://schemas.microsoft.com/office/word/2010/wordprocessingCanvas" xmlns:cx="http://schemas.microsoft.com/office/drawing/2014/chartex" xmlns:mc="http://schemas.openxmlformats.org/markup-compatibility/2006" xmlns:o="urn:schemas-microsoft-com:office:office" xmlns:r="http://schemas.openxmlformats.org/officeDocument/2006/relationships" xmlns:m="http://schemas.openxmlformats.org/officeDocument/2006/math" xmlns:v="urn:schemas-microsoft-com:vml" xmlns:wp14="http://schemas.microsoft.com/office/word/2010/wordprocessingDrawing" xmlns:wp="http://schemas.openxmlformats.org/drawingml/2006/wordprocessingDrawing" xmlns:w10="urn:schemas-microsoft-com:office:word" xmlns:w="http://schemas.openxmlformats.org/wordprocessingml/2006/main" xmlns:w14="http://schemas.microsoft.com/office/word/2010/wordml" xmlns:w15="http://schemas.microsoft.com/office/word/2012/wordml" xmlns:w16se="http://schemas.microsoft.com/office/word/2015/wordml/symex" xmlns:wpg="http://schemas.microsoft.com/office/word/2010/wordprocessingGroup" xmlns:wpi="http://schemas.microsoft.com/office/word/2010/wordprocessingInk" xmlns:wne="http://schemas.microsoft.com/office/word/2006/wordml" xmlns:wps="http://schemas.microsoft.com/office/word/2010/wordprocessingShape" mc:Ignorable="w14 w15 w16se wp14">
   <w:endnote w:type="separator" w:id="-1">
     <w:p>
       <w:pPr>
@@ -4280,7 +4371,7 @@
 </file>
 
 <file path=word/footer1.xml><?xml version="1.0" encoding="utf-8"?>
-<w:ftr xmlns:wpc="http://schemas.microsoft.com/office/word/2010/wordprocessingCanvas" xmlns:cx="http://schemas.microsoft.com/office/drawing/2014/chartex" xmlns:cx1="http://schemas.microsoft.com/office/drawing/2015/9/8/chartex" xmlns:cx2="http://schemas.microsoft.com/office/drawing/2015/10/21/chartex" xmlns:cx3="http://schemas.microsoft.com/office/drawing/2016/5/9/chartex" xmlns:cx4="http://schemas.microsoft.com/office/drawing/2016/5/10/chartex" xmlns:cx5="http://schemas.microsoft.com/office/drawing/2016/5/11/chartex" xmlns:cx6="http://schemas.microsoft.com/office/drawing/2016/5/12/chartex" xmlns:cx7="http://schemas.microsoft.com/office/drawing/2016/5/13/chartex" xmlns:cx8="http://schemas.microsoft.com/office/drawing/2016/5/14/chartex" xmlns:mc="http://schemas.openxmlformats.org/markup-compatibility/2006" xmlns:aink="http://schemas.microsoft.com/office/drawing/2016/ink" xmlns:am3d="http://schemas.microsoft.com/office/drawing/2017/model3d" xmlns:o="urn:schemas-microsoft-com:office:office" xmlns:r="http://schemas.openxmlformats.org/officeDocument/2006/relationships" xmlns:m="http://schemas.openxmlformats.org/officeDocument/2006/math" xmlns:v="urn:schemas-microsoft-com:vml" xmlns:wp14="http://schemas.microsoft.com/office/word/2010/wordprocessingDrawing" xmlns:wp="http://schemas.openxmlformats.org/drawingml/2006/wordprocessingDrawing" xmlns:w10="urn:schemas-microsoft-com:office:word" xmlns:w="http://schemas.openxmlformats.org/wordprocessingml/2006/main" xmlns:w14="http://schemas.microsoft.com/office/word/2010/wordml" xmlns:w15="http://schemas.microsoft.com/office/word/2012/wordml" xmlns:w16cid="http://schemas.microsoft.com/office/word/2016/wordml/cid" xmlns:w16se="http://schemas.microsoft.com/office/word/2015/wordml/symex" xmlns:wpg="http://schemas.microsoft.com/office/word/2010/wordprocessingGroup" xmlns:wpi="http://schemas.microsoft.com/office/word/2010/wordprocessingInk" xmlns:wne="http://schemas.microsoft.com/office/word/2006/wordml" xmlns:wps="http://schemas.microsoft.com/office/word/2010/wordprocessingShape" mc:Ignorable="w14 w15 w16se w16cid wp14">
+<w:ftr xmlns:wpc="http://schemas.microsoft.com/office/word/2010/wordprocessingCanvas" xmlns:cx="http://schemas.microsoft.com/office/drawing/2014/chartex" xmlns:mc="http://schemas.openxmlformats.org/markup-compatibility/2006" xmlns:o="urn:schemas-microsoft-com:office:office" xmlns:r="http://schemas.openxmlformats.org/officeDocument/2006/relationships" xmlns:m="http://schemas.openxmlformats.org/officeDocument/2006/math" xmlns:v="urn:schemas-microsoft-com:vml" xmlns:wp14="http://schemas.microsoft.com/office/word/2010/wordprocessingDrawing" xmlns:wp="http://schemas.openxmlformats.org/drawingml/2006/wordprocessingDrawing" xmlns:w10="urn:schemas-microsoft-com:office:word" xmlns:w="http://schemas.openxmlformats.org/wordprocessingml/2006/main" xmlns:w14="http://schemas.microsoft.com/office/word/2010/wordml" xmlns:w15="http://schemas.microsoft.com/office/word/2012/wordml" xmlns:w16se="http://schemas.microsoft.com/office/word/2015/wordml/symex" xmlns:wpg="http://schemas.microsoft.com/office/word/2010/wordprocessingGroup" xmlns:wpi="http://schemas.microsoft.com/office/word/2010/wordprocessingInk" xmlns:wne="http://schemas.microsoft.com/office/word/2006/wordml" xmlns:wps="http://schemas.microsoft.com/office/word/2010/wordprocessingShape" mc:Ignorable="w14 w15 w16se wp14">
   <w:sdt>
     <w:sdtPr>
       <w:id w:val="-1070497597"/>
@@ -4307,9 +4398,10 @@
         </w:r>
         <w:r>
           <w:rPr>
+            <w:noProof/>
             <w:lang w:val="fr-FR"/>
           </w:rPr>
-          <w:t>2</w:t>
+          <w:t>12</w:t>
         </w:r>
         <w:r>
           <w:fldChar w:fldCharType="end"/>
@@ -4326,7 +4418,7 @@
 </file>
 
 <file path=word/footnotes.xml><?xml version="1.0" encoding="utf-8"?>
-<w:footnotes xmlns:wpc="http://schemas.microsoft.com/office/word/2010/wordprocessingCanvas" xmlns:cx="http://schemas.microsoft.com/office/drawing/2014/chartex" xmlns:cx1="http://schemas.microsoft.com/office/drawing/2015/9/8/chartex" xmlns:cx2="http://schemas.microsoft.com/office/drawing/2015/10/21/chartex" xmlns:cx3="http://schemas.microsoft.com/office/drawing/2016/5/9/chartex" xmlns:cx4="http://schemas.microsoft.com/office/drawing/2016/5/10/chartex" xmlns:cx5="http://schemas.microsoft.com/office/drawing/2016/5/11/chartex" xmlns:cx6="http://schemas.microsoft.com/office/drawing/2016/5/12/chartex" xmlns:cx7="http://schemas.microsoft.com/office/drawing/2016/5/13/chartex" xmlns:cx8="http://schemas.microsoft.com/office/drawing/2016/5/14/chartex" xmlns:mc="http://schemas.openxmlformats.org/markup-compatibility/2006" xmlns:aink="http://schemas.microsoft.com/office/drawing/2016/ink" xmlns:am3d="http://schemas.microsoft.com/office/drawing/2017/model3d" xmlns:o="urn:schemas-microsoft-com:office:office" xmlns:r="http://schemas.openxmlformats.org/officeDocument/2006/relationships" xmlns:m="http://schemas.openxmlformats.org/officeDocument/2006/math" xmlns:v="urn:schemas-microsoft-com:vml" xmlns:wp14="http://schemas.microsoft.com/office/word/2010/wordprocessingDrawing" xmlns:wp="http://schemas.openxmlformats.org/drawingml/2006/wordprocessingDrawing" xmlns:w10="urn:schemas-microsoft-com:office:word" xmlns:w="http://schemas.openxmlformats.org/wordprocessingml/2006/main" xmlns:w14="http://schemas.microsoft.com/office/word/2010/wordml" xmlns:w15="http://schemas.microsoft.com/office/word/2012/wordml" xmlns:w16cid="http://schemas.microsoft.com/office/word/2016/wordml/cid" xmlns:w16se="http://schemas.microsoft.com/office/word/2015/wordml/symex" xmlns:wpg="http://schemas.microsoft.com/office/word/2010/wordprocessingGroup" xmlns:wpi="http://schemas.microsoft.com/office/word/2010/wordprocessingInk" xmlns:wne="http://schemas.microsoft.com/office/word/2006/wordml" xmlns:wps="http://schemas.microsoft.com/office/word/2010/wordprocessingShape" mc:Ignorable="w14 w15 w16se w16cid wp14">
+<w:footnotes xmlns:wpc="http://schemas.microsoft.com/office/word/2010/wordprocessingCanvas" xmlns:cx="http://schemas.microsoft.com/office/drawing/2014/chartex" xmlns:mc="http://schemas.openxmlformats.org/markup-compatibility/2006" xmlns:o="urn:schemas-microsoft-com:office:office" xmlns:r="http://schemas.openxmlformats.org/officeDocument/2006/relationships" xmlns:m="http://schemas.openxmlformats.org/officeDocument/2006/math" xmlns:v="urn:schemas-microsoft-com:vml" xmlns:wp14="http://schemas.microsoft.com/office/word/2010/wordprocessingDrawing" xmlns:wp="http://schemas.openxmlformats.org/drawingml/2006/wordprocessingDrawing" xmlns:w10="urn:schemas-microsoft-com:office:word" xmlns:w="http://schemas.openxmlformats.org/wordprocessingml/2006/main" xmlns:w14="http://schemas.microsoft.com/office/word/2010/wordml" xmlns:w15="http://schemas.microsoft.com/office/word/2012/wordml" xmlns:w16se="http://schemas.microsoft.com/office/word/2015/wordml/symex" xmlns:wpg="http://schemas.microsoft.com/office/word/2010/wordprocessingGroup" xmlns:wpi="http://schemas.microsoft.com/office/word/2010/wordprocessingInk" xmlns:wne="http://schemas.microsoft.com/office/word/2006/wordml" xmlns:wps="http://schemas.microsoft.com/office/word/2010/wordprocessingShape" mc:Ignorable="w14 w15 w16se wp14">
   <w:footnote w:type="separator" w:id="-1">
     <w:p>
       <w:pPr>
@@ -4351,7 +4443,7 @@
 </file>
 
 <file path=word/numbering.xml><?xml version="1.0" encoding="utf-8"?>
-<w:numbering xmlns:wpc="http://schemas.microsoft.com/office/word/2010/wordprocessingCanvas" xmlns:cx="http://schemas.microsoft.com/office/drawing/2014/chartex" xmlns:cx1="http://schemas.microsoft.com/office/drawing/2015/9/8/chartex" xmlns:cx2="http://schemas.microsoft.com/office/drawing/2015/10/21/chartex" xmlns:cx3="http://schemas.microsoft.com/office/drawing/2016/5/9/chartex" xmlns:cx4="http://schemas.microsoft.com/office/drawing/2016/5/10/chartex" xmlns:cx5="http://schemas.microsoft.com/office/drawing/2016/5/11/chartex" xmlns:cx6="http://schemas.microsoft.com/office/drawing/2016/5/12/chartex" xmlns:cx7="http://schemas.microsoft.com/office/drawing/2016/5/13/chartex" xmlns:cx8="http://schemas.microsoft.com/office/drawing/2016/5/14/chartex" xmlns:mc="http://schemas.openxmlformats.org/markup-compatibility/2006" xmlns:aink="http://schemas.microsoft.com/office/drawing/2016/ink" xmlns:am3d="http://schemas.microsoft.com/office/drawing/2017/model3d" xmlns:o="urn:schemas-microsoft-com:office:office" xmlns:r="http://schemas.openxmlformats.org/officeDocument/2006/relationships" xmlns:m="http://schemas.openxmlformats.org/officeDocument/2006/math" xmlns:v="urn:schemas-microsoft-com:vml" xmlns:wp14="http://schemas.microsoft.com/office/word/2010/wordprocessingDrawing" xmlns:wp="http://schemas.openxmlformats.org/drawingml/2006/wordprocessingDrawing" xmlns:w10="urn:schemas-microsoft-com:office:word" xmlns:w="http://schemas.openxmlformats.org/wordprocessingml/2006/main" xmlns:w14="http://schemas.microsoft.com/office/word/2010/wordml" xmlns:w15="http://schemas.microsoft.com/office/word/2012/wordml" xmlns:w16cid="http://schemas.microsoft.com/office/word/2016/wordml/cid" xmlns:w16se="http://schemas.microsoft.com/office/word/2015/wordml/symex" xmlns:wpg="http://schemas.microsoft.com/office/word/2010/wordprocessingGroup" xmlns:wpi="http://schemas.microsoft.com/office/word/2010/wordprocessingInk" xmlns:wne="http://schemas.microsoft.com/office/word/2006/wordml" xmlns:wps="http://schemas.microsoft.com/office/word/2010/wordprocessingShape" mc:Ignorable="w14 w15 w16se w16cid wp14">
+<w:numbering xmlns:wpc="http://schemas.microsoft.com/office/word/2010/wordprocessingCanvas" xmlns:cx="http://schemas.microsoft.com/office/drawing/2014/chartex" xmlns:mc="http://schemas.openxmlformats.org/markup-compatibility/2006" xmlns:o="urn:schemas-microsoft-com:office:office" xmlns:r="http://schemas.openxmlformats.org/officeDocument/2006/relationships" xmlns:m="http://schemas.openxmlformats.org/officeDocument/2006/math" xmlns:v="urn:schemas-microsoft-com:vml" xmlns:wp14="http://schemas.microsoft.com/office/word/2010/wordprocessingDrawing" xmlns:wp="http://schemas.openxmlformats.org/drawingml/2006/wordprocessingDrawing" xmlns:w10="urn:schemas-microsoft-com:office:word" xmlns:w="http://schemas.openxmlformats.org/wordprocessingml/2006/main" xmlns:w14="http://schemas.microsoft.com/office/word/2010/wordml" xmlns:w15="http://schemas.microsoft.com/office/word/2012/wordml" xmlns:w16se="http://schemas.microsoft.com/office/word/2015/wordml/symex" xmlns:wpg="http://schemas.microsoft.com/office/word/2010/wordprocessingGroup" xmlns:wpi="http://schemas.microsoft.com/office/word/2010/wordprocessingInk" xmlns:wne="http://schemas.microsoft.com/office/word/2006/wordml" xmlns:wps="http://schemas.microsoft.com/office/word/2010/wordprocessingShape" mc:Ignorable="w14 w15 w16se wp14">
   <w:abstractNum w:abstractNumId="0" w15:restartNumberingAfterBreak="0">
     <w:nsid w:val="4DC834FB"/>
     <w:multiLevelType w:val="hybridMultilevel"/>
@@ -4471,7 +4563,7 @@
 </file>
 
 <file path=word/styles.xml><?xml version="1.0" encoding="utf-8"?>
-<w:styles xmlns:mc="http://schemas.openxmlformats.org/markup-compatibility/2006" xmlns:r="http://schemas.openxmlformats.org/officeDocument/2006/relationships" xmlns:w="http://schemas.openxmlformats.org/wordprocessingml/2006/main" xmlns:w14="http://schemas.microsoft.com/office/word/2010/wordml" xmlns:w15="http://schemas.microsoft.com/office/word/2012/wordml" xmlns:w16cid="http://schemas.microsoft.com/office/word/2016/wordml/cid" xmlns:w16se="http://schemas.microsoft.com/office/word/2015/wordml/symex" mc:Ignorable="w14 w15 w16se w16cid">
+<w:styles xmlns:mc="http://schemas.openxmlformats.org/markup-compatibility/2006" xmlns:r="http://schemas.openxmlformats.org/officeDocument/2006/relationships" xmlns:w="http://schemas.openxmlformats.org/wordprocessingml/2006/main" xmlns:w14="http://schemas.microsoft.com/office/word/2010/wordml" xmlns:w15="http://schemas.microsoft.com/office/word/2012/wordml" xmlns:w16se="http://schemas.microsoft.com/office/word/2015/wordml/symex" mc:Ignorable="w14 w15 w16se">
   <w:docDefaults>
     <w:rPrDefault>
       <w:rPr>
@@ -4487,7 +4579,7 @@
       </w:pPr>
     </w:pPrDefault>
   </w:docDefaults>
-  <w:latentStyles w:defLockedState="0" w:defUIPriority="99" w:defSemiHidden="0" w:defUnhideWhenUsed="0" w:defQFormat="0" w:count="375">
+  <w:latentStyles w:defLockedState="0" w:defUIPriority="99" w:defSemiHidden="0" w:defUnhideWhenUsed="0" w:defQFormat="0" w:count="371">
     <w:lsdException w:name="Normal" w:uiPriority="0" w:qFormat="1"/>
     <w:lsdException w:name="heading 1" w:uiPriority="9" w:qFormat="1"/>
     <w:lsdException w:name="heading 2" w:semiHidden="1" w:uiPriority="9" w:unhideWhenUsed="1" w:qFormat="1"/>
@@ -4859,10 +4951,6 @@
     <w:lsdException w:name="List Table 5 Dark Accent 6" w:uiPriority="50"/>
     <w:lsdException w:name="List Table 6 Colorful Accent 6" w:uiPriority="51"/>
     <w:lsdException w:name="List Table 7 Colorful Accent 6" w:uiPriority="52"/>
-    <w:lsdException w:name="Mention" w:semiHidden="1" w:unhideWhenUsed="1"/>
-    <w:lsdException w:name="Smart Hyperlink" w:semiHidden="1" w:unhideWhenUsed="1"/>
-    <w:lsdException w:name="Hashtag" w:semiHidden="1" w:unhideWhenUsed="1"/>
-    <w:lsdException w:name="Unresolved Mention" w:semiHidden="1" w:unhideWhenUsed="1"/>
   </w:latentStyles>
   <w:style w:type="paragraph" w:default="1" w:styleId="Normal">
     <w:name w:val="Normal"/>
@@ -5268,7 +5356,7 @@
 </file>
 
 <file path=customXml/itemProps1.xml><?xml version="1.0" encoding="utf-8"?>
-<ds:datastoreItem xmlns:ds="http://schemas.openxmlformats.org/officeDocument/2006/customXml" ds:itemID="{AEC6B816-B849-4A39-9E6B-2107B3317992}">
+<ds:datastoreItem xmlns:ds="http://schemas.openxmlformats.org/officeDocument/2006/customXml" ds:itemID="{9B4374FA-DFB0-47AA-8905-5C341D2064DB}">
   <ds:schemaRefs>
     <ds:schemaRef ds:uri="http://schemas.openxmlformats.org/officeDocument/2006/bibliography"/>
   </ds:schemaRefs>

</xml_diff>

<commit_message>
Rapport + Circuit V2 Rev1
</commit_message>
<xml_diff>
--- a/Rapport final/Rapport final.docx
+++ b/Rapport final/Rapport final.docx
@@ -2422,13 +2422,12 @@
       <w:r>
         <w:rPr>
           <w:noProof/>
-          <w:lang w:eastAsia="fr-CA"/>
         </w:rPr>
         <w:drawing>
-          <wp:inline distT="0" distB="0" distL="0" distR="0" wp14:anchorId="20435995" wp14:editId="2E7ACF42">
-            <wp:extent cx="5486400" cy="1275715"/>
-            <wp:effectExtent l="0" t="0" r="0" b="635"/>
-            <wp:docPr id="6" name="Image 6"/>
+          <wp:inline distT="0" distB="0" distL="0" distR="0" wp14:anchorId="1F168E68" wp14:editId="0C3B1555">
+            <wp:extent cx="5486400" cy="1276985"/>
+            <wp:effectExtent l="0" t="0" r="0" b="0"/>
+            <wp:docPr id="16" name="Image 16"/>
             <wp:cNvGraphicFramePr>
               <a:graphicFrameLocks xmlns:a="http://schemas.openxmlformats.org/drawingml/2006/main" noChangeAspect="1"/>
             </wp:cNvGraphicFramePr>
@@ -2448,7 +2447,7 @@
                   <pic:spPr>
                     <a:xfrm>
                       <a:off x="0" y="0"/>
-                      <a:ext cx="5486400" cy="1275715"/>
+                      <a:ext cx="5486400" cy="1276985"/>
                     </a:xfrm>
                     <a:prstGeom prst="rect">
                       <a:avLst/>
@@ -2491,52 +2490,22 @@
           <w:rFonts w:ascii="Times New Roman" w:hAnsi="Times New Roman" w:cs="Times New Roman"/>
           <w:sz w:val="24"/>
         </w:rPr>
-        <w:t xml:space="preserve"> utilise l’alimentation fourni à la carte pour produire ses propres tensions.</w:t>
-      </w:r>
-    </w:p>
-    <w:p>
-      <w:pPr>
-        <w:spacing w:after="0"/>
-        <w:jc w:val="both"/>
-        <w:rPr>
-          <w:rFonts w:ascii="Times New Roman" w:hAnsi="Times New Roman" w:cs="Times New Roman"/>
-          <w:sz w:val="24"/>
-        </w:rPr>
-      </w:pPr>
-    </w:p>
-    <w:p>
-      <w:pPr>
-        <w:spacing w:after="0"/>
-        <w:jc w:val="both"/>
-        <w:rPr>
-          <w:rFonts w:ascii="Times New Roman" w:hAnsi="Times New Roman" w:cs="Times New Roman"/>
-          <w:sz w:val="24"/>
-        </w:rPr>
-      </w:pPr>
-      <w:r>
-        <w:rPr>
-          <w:rFonts w:ascii="Times New Roman" w:hAnsi="Times New Roman" w:cs="Times New Roman"/>
-          <w:sz w:val="24"/>
-        </w:rPr>
-        <w:t>***** MODIFICATION -&gt; LM7905 C11 = 22uF</w:t>
-      </w:r>
-      <w:r>
-        <w:rPr>
-          <w:rFonts w:ascii="Times New Roman" w:hAnsi="Times New Roman" w:cs="Times New Roman"/>
-          <w:sz w:val="24"/>
-        </w:rPr>
-        <w:t xml:space="preserve"> *********</w:t>
-      </w:r>
-    </w:p>
-    <w:p>
-      <w:pPr>
-        <w:spacing w:after="0"/>
-        <w:jc w:val="both"/>
-        <w:rPr>
-          <w:rFonts w:ascii="Times New Roman" w:hAnsi="Times New Roman" w:cs="Times New Roman"/>
-          <w:sz w:val="24"/>
-        </w:rPr>
-      </w:pPr>
+        <w:t xml:space="preserve"> </w:t>
+      </w:r>
+      <w:r>
+        <w:rPr>
+          <w:rFonts w:ascii="Times New Roman" w:hAnsi="Times New Roman" w:cs="Times New Roman"/>
+          <w:sz w:val="24"/>
+        </w:rPr>
+        <w:t xml:space="preserve">V3 </w:t>
+      </w:r>
+      <w:r>
+        <w:rPr>
+          <w:rFonts w:ascii="Times New Roman" w:hAnsi="Times New Roman" w:cs="Times New Roman"/>
+          <w:sz w:val="24"/>
+        </w:rPr>
+        <w:t>utilise l’alimentation fourni à la carte pour produire ses propres tensions.</w:t>
+      </w:r>
     </w:p>
     <w:p>
       <w:pPr>
@@ -2599,29 +2568,22 @@
           <w:sz w:val="24"/>
         </w:rPr>
       </w:pPr>
+    </w:p>
+    <w:p>
+      <w:pPr>
+        <w:spacing w:after="0"/>
+        <w:jc w:val="both"/>
+        <w:rPr>
+          <w:rFonts w:ascii="Times New Roman" w:hAnsi="Times New Roman" w:cs="Times New Roman"/>
+          <w:sz w:val="24"/>
+        </w:rPr>
+      </w:pPr>
       <w:r>
         <w:rPr>
           <w:rFonts w:ascii="Times New Roman" w:hAnsi="Times New Roman" w:cs="Times New Roman"/>
           <w:sz w:val="24"/>
         </w:rPr>
         <w:t xml:space="preserve">Le même circuit est utilisé pour le les boutons « Pédale », « Suivant » et « Précédent ». </w:t>
-      </w:r>
-    </w:p>
-    <w:p>
-      <w:pPr>
-        <w:spacing w:after="0"/>
-        <w:jc w:val="both"/>
-        <w:rPr>
-          <w:rFonts w:ascii="Times New Roman" w:hAnsi="Times New Roman" w:cs="Times New Roman"/>
-          <w:sz w:val="24"/>
-        </w:rPr>
-      </w:pPr>
-      <w:r>
-        <w:rPr>
-          <w:rFonts w:ascii="Times New Roman" w:hAnsi="Times New Roman" w:cs="Times New Roman"/>
-          <w:sz w:val="24"/>
-        </w:rPr>
-        <w:t>453e</w:t>
       </w:r>
     </w:p>
     <w:p>
@@ -2804,7 +2766,15 @@
           <w:sz w:val="24"/>
           <w:u w:val="single"/>
         </w:rPr>
-        <w:t>Plaquette pour l’écran graphique</w:t>
+        <w:t>Circuit</w:t>
+      </w:r>
+      <w:r>
+        <w:rPr>
+          <w:rFonts w:ascii="Times New Roman" w:hAnsi="Times New Roman" w:cs="Times New Roman"/>
+          <w:sz w:val="24"/>
+          <w:u w:val="single"/>
+        </w:rPr>
+        <w:t xml:space="preserve"> pour l’écran graphique</w:t>
       </w:r>
     </w:p>
     <w:p>
@@ -2987,6 +2957,512 @@
         <w:jc w:val="both"/>
         <w:rPr>
           <w:rFonts w:ascii="Times New Roman" w:hAnsi="Times New Roman" w:cs="Times New Roman"/>
+          <w:sz w:val="24"/>
+          <w:u w:val="single"/>
+        </w:rPr>
+      </w:pPr>
+      <w:r>
+        <w:rPr>
+          <w:rFonts w:ascii="Times New Roman" w:hAnsi="Times New Roman" w:cs="Times New Roman"/>
+          <w:sz w:val="24"/>
+          <w:u w:val="single"/>
+        </w:rPr>
+        <w:t>Circuit imprimé pour le circuit</w:t>
+      </w:r>
+      <w:r>
+        <w:rPr>
+          <w:rFonts w:ascii="Times New Roman" w:hAnsi="Times New Roman" w:cs="Times New Roman"/>
+          <w:sz w:val="24"/>
+          <w:u w:val="single"/>
+        </w:rPr>
+        <w:t xml:space="preserve"> principal</w:t>
+      </w:r>
+    </w:p>
+    <w:p>
+      <w:pPr>
+        <w:spacing w:after="0"/>
+        <w:jc w:val="both"/>
+        <w:rPr>
+          <w:rFonts w:ascii="Times New Roman" w:hAnsi="Times New Roman" w:cs="Times New Roman"/>
+          <w:sz w:val="24"/>
+        </w:rPr>
+      </w:pPr>
+    </w:p>
+    <w:p>
+      <w:pPr>
+        <w:spacing w:after="0"/>
+        <w:jc w:val="both"/>
+        <w:rPr>
+          <w:rFonts w:ascii="Times New Roman" w:hAnsi="Times New Roman" w:cs="Times New Roman"/>
+          <w:i/>
+          <w:sz w:val="24"/>
+        </w:rPr>
+      </w:pPr>
+      <w:r>
+        <w:rPr>
+          <w:rFonts w:ascii="Times New Roman" w:hAnsi="Times New Roman" w:cs="Times New Roman"/>
+          <w:i/>
+          <w:sz w:val="24"/>
+        </w:rPr>
+        <w:t>Copper Top</w:t>
+      </w:r>
+    </w:p>
+    <w:p>
+      <w:pPr>
+        <w:spacing w:after="0"/>
+        <w:jc w:val="both"/>
+        <w:rPr>
+          <w:rFonts w:ascii="Times New Roman" w:hAnsi="Times New Roman" w:cs="Times New Roman"/>
+          <w:sz w:val="24"/>
+        </w:rPr>
+      </w:pPr>
+      <w:r>
+        <w:rPr>
+          <w:noProof/>
+        </w:rPr>
+        <w:drawing>
+          <wp:inline distT="0" distB="0" distL="0" distR="0" wp14:anchorId="2E176421" wp14:editId="52690B99">
+            <wp:extent cx="5076825" cy="5895975"/>
+            <wp:effectExtent l="0" t="0" r="9525" b="9525"/>
+            <wp:docPr id="12" name="Image 12"/>
+            <wp:cNvGraphicFramePr>
+              <a:graphicFrameLocks xmlns:a="http://schemas.openxmlformats.org/drawingml/2006/main" noChangeAspect="1"/>
+            </wp:cNvGraphicFramePr>
+            <a:graphic xmlns:a="http://schemas.openxmlformats.org/drawingml/2006/main">
+              <a:graphicData uri="http://schemas.openxmlformats.org/drawingml/2006/picture">
+                <pic:pic xmlns:pic="http://schemas.openxmlformats.org/drawingml/2006/picture">
+                  <pic:nvPicPr>
+                    <pic:cNvPr id="1" name=""/>
+                    <pic:cNvPicPr/>
+                  </pic:nvPicPr>
+                  <pic:blipFill>
+                    <a:blip r:embed="rId17"/>
+                    <a:stretch>
+                      <a:fillRect/>
+                    </a:stretch>
+                  </pic:blipFill>
+                  <pic:spPr>
+                    <a:xfrm>
+                      <a:off x="0" y="0"/>
+                      <a:ext cx="5076825" cy="5895975"/>
+                    </a:xfrm>
+                    <a:prstGeom prst="rect">
+                      <a:avLst/>
+                    </a:prstGeom>
+                  </pic:spPr>
+                </pic:pic>
+              </a:graphicData>
+            </a:graphic>
+          </wp:inline>
+        </w:drawing>
+      </w:r>
+    </w:p>
+    <w:p>
+      <w:pPr>
+        <w:spacing w:after="0"/>
+        <w:jc w:val="both"/>
+        <w:rPr>
+          <w:rFonts w:ascii="Times New Roman" w:hAnsi="Times New Roman" w:cs="Times New Roman"/>
+          <w:sz w:val="24"/>
+        </w:rPr>
+      </w:pPr>
+    </w:p>
+    <w:p>
+      <w:pPr>
+        <w:spacing w:after="0"/>
+        <w:jc w:val="both"/>
+        <w:rPr>
+          <w:rFonts w:ascii="Times New Roman" w:hAnsi="Times New Roman" w:cs="Times New Roman"/>
+          <w:sz w:val="24"/>
+        </w:rPr>
+      </w:pPr>
+    </w:p>
+    <w:p>
+      <w:pPr>
+        <w:spacing w:after="0"/>
+        <w:jc w:val="both"/>
+        <w:rPr>
+          <w:rFonts w:ascii="Times New Roman" w:hAnsi="Times New Roman" w:cs="Times New Roman"/>
+          <w:sz w:val="24"/>
+        </w:rPr>
+      </w:pPr>
+    </w:p>
+    <w:p>
+      <w:pPr>
+        <w:spacing w:after="0"/>
+        <w:jc w:val="both"/>
+        <w:rPr>
+          <w:rFonts w:ascii="Times New Roman" w:hAnsi="Times New Roman" w:cs="Times New Roman"/>
+          <w:sz w:val="24"/>
+        </w:rPr>
+      </w:pPr>
+    </w:p>
+    <w:p>
+      <w:pPr>
+        <w:spacing w:after="0"/>
+        <w:jc w:val="both"/>
+        <w:rPr>
+          <w:rFonts w:ascii="Times New Roman" w:hAnsi="Times New Roman" w:cs="Times New Roman"/>
+          <w:sz w:val="24"/>
+        </w:rPr>
+      </w:pPr>
+    </w:p>
+    <w:p>
+      <w:pPr>
+        <w:spacing w:after="0"/>
+        <w:jc w:val="both"/>
+        <w:rPr>
+          <w:rFonts w:ascii="Times New Roman" w:hAnsi="Times New Roman" w:cs="Times New Roman"/>
+          <w:sz w:val="24"/>
+        </w:rPr>
+      </w:pPr>
+    </w:p>
+    <w:p>
+      <w:pPr>
+        <w:spacing w:after="0"/>
+        <w:jc w:val="both"/>
+        <w:rPr>
+          <w:rFonts w:ascii="Times New Roman" w:hAnsi="Times New Roman" w:cs="Times New Roman"/>
+          <w:sz w:val="24"/>
+        </w:rPr>
+      </w:pPr>
+    </w:p>
+    <w:p>
+      <w:pPr>
+        <w:spacing w:after="0"/>
+        <w:jc w:val="both"/>
+        <w:rPr>
+          <w:rFonts w:ascii="Times New Roman" w:hAnsi="Times New Roman" w:cs="Times New Roman"/>
+          <w:i/>
+          <w:sz w:val="24"/>
+        </w:rPr>
+      </w:pPr>
+      <w:r>
+        <w:rPr>
+          <w:rFonts w:ascii="Times New Roman" w:hAnsi="Times New Roman" w:cs="Times New Roman"/>
+          <w:i/>
+          <w:sz w:val="24"/>
+        </w:rPr>
+        <w:lastRenderedPageBreak/>
+        <w:t>Copper Bottom</w:t>
+      </w:r>
+    </w:p>
+    <w:p>
+      <w:pPr>
+        <w:spacing w:after="0"/>
+        <w:jc w:val="both"/>
+        <w:rPr>
+          <w:rFonts w:ascii="Times New Roman" w:hAnsi="Times New Roman" w:cs="Times New Roman"/>
+          <w:sz w:val="24"/>
+        </w:rPr>
+      </w:pPr>
+      <w:r>
+        <w:rPr>
+          <w:noProof/>
+        </w:rPr>
+        <w:drawing>
+          <wp:inline distT="0" distB="0" distL="0" distR="0" wp14:anchorId="13CFFDBA" wp14:editId="2D4593A6">
+            <wp:extent cx="5010150" cy="5848350"/>
+            <wp:effectExtent l="0" t="0" r="0" b="0"/>
+            <wp:docPr id="15" name="Image 15"/>
+            <wp:cNvGraphicFramePr>
+              <a:graphicFrameLocks xmlns:a="http://schemas.openxmlformats.org/drawingml/2006/main" noChangeAspect="1"/>
+            </wp:cNvGraphicFramePr>
+            <a:graphic xmlns:a="http://schemas.openxmlformats.org/drawingml/2006/main">
+              <a:graphicData uri="http://schemas.openxmlformats.org/drawingml/2006/picture">
+                <pic:pic xmlns:pic="http://schemas.openxmlformats.org/drawingml/2006/picture">
+                  <pic:nvPicPr>
+                    <pic:cNvPr id="1" name=""/>
+                    <pic:cNvPicPr/>
+                  </pic:nvPicPr>
+                  <pic:blipFill>
+                    <a:blip r:embed="rId18"/>
+                    <a:stretch>
+                      <a:fillRect/>
+                    </a:stretch>
+                  </pic:blipFill>
+                  <pic:spPr>
+                    <a:xfrm>
+                      <a:off x="0" y="0"/>
+                      <a:ext cx="5010150" cy="5848350"/>
+                    </a:xfrm>
+                    <a:prstGeom prst="rect">
+                      <a:avLst/>
+                    </a:prstGeom>
+                  </pic:spPr>
+                </pic:pic>
+              </a:graphicData>
+            </a:graphic>
+          </wp:inline>
+        </w:drawing>
+      </w:r>
+    </w:p>
+    <w:p>
+      <w:pPr>
+        <w:spacing w:after="0"/>
+        <w:jc w:val="both"/>
+        <w:rPr>
+          <w:rFonts w:ascii="Times New Roman" w:hAnsi="Times New Roman" w:cs="Times New Roman"/>
+          <w:sz w:val="24"/>
+          <w:u w:val="single"/>
+        </w:rPr>
+      </w:pPr>
+    </w:p>
+    <w:p>
+      <w:pPr>
+        <w:spacing w:after="0"/>
+        <w:jc w:val="both"/>
+        <w:rPr>
+          <w:rFonts w:ascii="Times New Roman" w:hAnsi="Times New Roman" w:cs="Times New Roman"/>
+          <w:sz w:val="24"/>
+        </w:rPr>
+      </w:pPr>
+      <w:r>
+        <w:rPr>
+          <w:rFonts w:ascii="Times New Roman" w:hAnsi="Times New Roman" w:cs="Times New Roman"/>
+          <w:sz w:val="24"/>
+        </w:rPr>
+        <w:t xml:space="preserve">Les images ci-hauts sont les côtés </w:t>
+      </w:r>
+      <w:r>
+        <w:rPr>
+          <w:rFonts w:ascii="Times New Roman" w:hAnsi="Times New Roman" w:cs="Times New Roman"/>
+          <w:i/>
+          <w:sz w:val="24"/>
+        </w:rPr>
+        <w:t>top</w:t>
+      </w:r>
+      <w:r>
+        <w:rPr>
+          <w:rFonts w:ascii="Times New Roman" w:hAnsi="Times New Roman" w:cs="Times New Roman"/>
+          <w:sz w:val="24"/>
+        </w:rPr>
+        <w:t xml:space="preserve"> et </w:t>
+      </w:r>
+      <w:proofErr w:type="spellStart"/>
+      <w:r>
+        <w:rPr>
+          <w:rFonts w:ascii="Times New Roman" w:hAnsi="Times New Roman" w:cs="Times New Roman"/>
+          <w:i/>
+          <w:sz w:val="24"/>
+        </w:rPr>
+        <w:t>bottom</w:t>
+      </w:r>
+      <w:proofErr w:type="spellEnd"/>
+      <w:r>
+        <w:rPr>
+          <w:rFonts w:ascii="Times New Roman" w:hAnsi="Times New Roman" w:cs="Times New Roman"/>
+          <w:sz w:val="24"/>
+        </w:rPr>
+        <w:t xml:space="preserve"> du circuit principal. </w:t>
+      </w:r>
+      <w:r>
+        <w:rPr>
+          <w:rFonts w:ascii="Times New Roman" w:hAnsi="Times New Roman" w:cs="Times New Roman"/>
+          <w:sz w:val="24"/>
+        </w:rPr>
+        <w:t xml:space="preserve">Les connections non reliés en jaune sont effectués lorsque le circuit est inséré dans la carte </w:t>
+      </w:r>
+      <w:proofErr w:type="spellStart"/>
+      <w:r>
+        <w:rPr>
+          <w:rFonts w:ascii="Times New Roman" w:hAnsi="Times New Roman" w:cs="Times New Roman"/>
+          <w:sz w:val="24"/>
+        </w:rPr>
+        <w:t>Mojo</w:t>
+      </w:r>
+      <w:proofErr w:type="spellEnd"/>
+      <w:r>
+        <w:rPr>
+          <w:rFonts w:ascii="Times New Roman" w:hAnsi="Times New Roman" w:cs="Times New Roman"/>
+          <w:sz w:val="24"/>
+        </w:rPr>
+        <w:t xml:space="preserve"> V3.</w:t>
+      </w:r>
+      <w:r>
+        <w:rPr>
+          <w:rFonts w:ascii="Times New Roman" w:hAnsi="Times New Roman" w:cs="Times New Roman"/>
+          <w:sz w:val="24"/>
+        </w:rPr>
+        <w:t xml:space="preserve"> De plus, l’erreur indiqué par le point de test de l’entrée audio et de l’alimentation 5V étant trop rapproché n’est pas réellement une erreur étant donné que ceux-ci sont à 100 millièmes de pouce de distance.</w:t>
+      </w:r>
+    </w:p>
+    <w:p>
+      <w:pPr>
+        <w:spacing w:after="0"/>
+        <w:jc w:val="both"/>
+        <w:rPr>
+          <w:rFonts w:ascii="Times New Roman" w:hAnsi="Times New Roman" w:cs="Times New Roman"/>
+          <w:sz w:val="24"/>
+          <w:u w:val="single"/>
+        </w:rPr>
+      </w:pPr>
+    </w:p>
+    <w:p>
+      <w:pPr>
+        <w:spacing w:after="0"/>
+        <w:jc w:val="both"/>
+        <w:rPr>
+          <w:rFonts w:ascii="Times New Roman" w:hAnsi="Times New Roman" w:cs="Times New Roman"/>
+          <w:sz w:val="24"/>
+          <w:u w:val="single"/>
+        </w:rPr>
+      </w:pPr>
+    </w:p>
+    <w:p>
+      <w:pPr>
+        <w:spacing w:after="0"/>
+        <w:jc w:val="both"/>
+        <w:rPr>
+          <w:rFonts w:ascii="Times New Roman" w:hAnsi="Times New Roman" w:cs="Times New Roman"/>
+          <w:sz w:val="24"/>
+          <w:u w:val="single"/>
+        </w:rPr>
+      </w:pPr>
+    </w:p>
+    <w:p>
+      <w:pPr>
+        <w:spacing w:after="0"/>
+        <w:jc w:val="both"/>
+        <w:rPr>
+          <w:rFonts w:ascii="Times New Roman" w:hAnsi="Times New Roman" w:cs="Times New Roman"/>
+          <w:sz w:val="24"/>
+          <w:u w:val="single"/>
+        </w:rPr>
+      </w:pPr>
+    </w:p>
+    <w:p>
+      <w:pPr>
+        <w:spacing w:after="0"/>
+        <w:jc w:val="both"/>
+        <w:rPr>
+          <w:rFonts w:ascii="Times New Roman" w:hAnsi="Times New Roman" w:cs="Times New Roman"/>
+          <w:sz w:val="24"/>
+          <w:u w:val="single"/>
+        </w:rPr>
+      </w:pPr>
+    </w:p>
+    <w:p>
+      <w:pPr>
+        <w:spacing w:after="0"/>
+        <w:jc w:val="both"/>
+        <w:rPr>
+          <w:rFonts w:ascii="Times New Roman" w:hAnsi="Times New Roman" w:cs="Times New Roman"/>
+          <w:sz w:val="24"/>
+          <w:u w:val="single"/>
+        </w:rPr>
+      </w:pPr>
+      <w:r>
+        <w:rPr>
+          <w:rFonts w:ascii="Times New Roman" w:hAnsi="Times New Roman" w:cs="Times New Roman"/>
+          <w:sz w:val="24"/>
+          <w:u w:val="single"/>
+        </w:rPr>
+        <w:lastRenderedPageBreak/>
+        <w:t>Circuit imprimé</w:t>
+      </w:r>
+      <w:r>
+        <w:rPr>
+          <w:rFonts w:ascii="Times New Roman" w:hAnsi="Times New Roman" w:cs="Times New Roman"/>
+          <w:sz w:val="24"/>
+          <w:u w:val="single"/>
+        </w:rPr>
+        <w:t xml:space="preserve"> pour l’écran LCD</w:t>
+      </w:r>
+    </w:p>
+    <w:p>
+      <w:pPr>
+        <w:spacing w:after="0"/>
+        <w:jc w:val="both"/>
+        <w:rPr>
+          <w:rFonts w:ascii="Times New Roman" w:hAnsi="Times New Roman" w:cs="Times New Roman"/>
+          <w:sz w:val="24"/>
+        </w:rPr>
+      </w:pPr>
+      <w:r>
+        <w:rPr>
+          <w:noProof/>
+        </w:rPr>
+        <w:drawing>
+          <wp:inline distT="0" distB="0" distL="0" distR="0" wp14:anchorId="5012FA1A" wp14:editId="114A1B52">
+            <wp:extent cx="5486400" cy="4059555"/>
+            <wp:effectExtent l="0" t="0" r="0" b="0"/>
+            <wp:docPr id="9" name="Image 9"/>
+            <wp:cNvGraphicFramePr>
+              <a:graphicFrameLocks xmlns:a="http://schemas.openxmlformats.org/drawingml/2006/main" noChangeAspect="1"/>
+            </wp:cNvGraphicFramePr>
+            <a:graphic xmlns:a="http://schemas.openxmlformats.org/drawingml/2006/main">
+              <a:graphicData uri="http://schemas.openxmlformats.org/drawingml/2006/picture">
+                <pic:pic xmlns:pic="http://schemas.openxmlformats.org/drawingml/2006/picture">
+                  <pic:nvPicPr>
+                    <pic:cNvPr id="1" name=""/>
+                    <pic:cNvPicPr/>
+                  </pic:nvPicPr>
+                  <pic:blipFill>
+                    <a:blip r:embed="rId19"/>
+                    <a:stretch>
+                      <a:fillRect/>
+                    </a:stretch>
+                  </pic:blipFill>
+                  <pic:spPr>
+                    <a:xfrm rot="10800000">
+                      <a:off x="0" y="0"/>
+                      <a:ext cx="5486400" cy="4059555"/>
+                    </a:xfrm>
+                    <a:prstGeom prst="rect">
+                      <a:avLst/>
+                    </a:prstGeom>
+                  </pic:spPr>
+                </pic:pic>
+              </a:graphicData>
+            </a:graphic>
+          </wp:inline>
+        </w:drawing>
+      </w:r>
+    </w:p>
+    <w:p>
+      <w:pPr>
+        <w:spacing w:after="0"/>
+        <w:jc w:val="both"/>
+        <w:rPr>
+          <w:rFonts w:ascii="Times New Roman" w:hAnsi="Times New Roman" w:cs="Times New Roman"/>
+          <w:sz w:val="24"/>
+        </w:rPr>
+      </w:pPr>
+    </w:p>
+    <w:p>
+      <w:pPr>
+        <w:spacing w:after="0"/>
+        <w:jc w:val="both"/>
+        <w:rPr>
+          <w:rFonts w:ascii="Times New Roman" w:hAnsi="Times New Roman" w:cs="Times New Roman"/>
+          <w:sz w:val="24"/>
+        </w:rPr>
+      </w:pPr>
+      <w:r>
+        <w:rPr>
+          <w:rFonts w:ascii="Times New Roman" w:hAnsi="Times New Roman" w:cs="Times New Roman"/>
+          <w:sz w:val="24"/>
+        </w:rPr>
+        <w:t>Ce circuit imprimé est utilisé pour alimenter l’écran graphique et pour transformer la tension 3.3V provenant du processeur (dans notre cas le FPGA) pour qu’il soit converti à 5V. La ligne bleue vers le bas de la plaquette indique où il faut couper pour enlever l’excès.</w:t>
+      </w:r>
+    </w:p>
+    <w:p>
+      <w:pPr>
+        <w:spacing w:after="0"/>
+        <w:jc w:val="both"/>
+        <w:rPr>
+          <w:rFonts w:ascii="Times New Roman" w:hAnsi="Times New Roman" w:cs="Times New Roman"/>
+          <w:sz w:val="24"/>
+        </w:rPr>
+      </w:pPr>
+    </w:p>
+    <w:p>
+      <w:pPr>
+        <w:spacing w:after="0"/>
+        <w:jc w:val="both"/>
+        <w:rPr>
+          <w:rFonts w:ascii="Times New Roman" w:hAnsi="Times New Roman" w:cs="Times New Roman"/>
           <w:b/>
           <w:sz w:val="24"/>
           <w:u w:val="single"/>
@@ -3348,6 +3824,7 @@
           <w:sz w:val="24"/>
           <w:u w:val="single"/>
         </w:rPr>
+        <w:lastRenderedPageBreak/>
         <w:t>Type d’alimentation</w:t>
       </w:r>
       <w:r>
@@ -3728,7 +4205,6 @@
           <w:sz w:val="24"/>
           <w:u w:val="single"/>
         </w:rPr>
-        <w:lastRenderedPageBreak/>
         <w:t>Liste de matériel</w:t>
       </w:r>
     </w:p>
@@ -3775,6 +4251,7 @@
           <w:noProof/>
           <w:lang w:eastAsia="fr-CA"/>
         </w:rPr>
+        <w:lastRenderedPageBreak/>
         <w:drawing>
           <wp:inline distT="0" distB="0" distL="0" distR="0" wp14:anchorId="696CB5EE" wp14:editId="3939C05F">
             <wp:extent cx="5887213" cy="5408763"/>
@@ -3793,7 +4270,7 @@
                     </pic:cNvPicPr>
                   </pic:nvPicPr>
                   <pic:blipFill>
-                    <a:blip r:embed="rId17">
+                    <a:blip r:embed="rId20">
                       <a:extLst>
                         <a:ext uri="{28A0092B-C50C-407E-A947-70E740481C1C}">
                           <a14:useLocalDpi xmlns:a14="http://schemas.microsoft.com/office/drawing/2010/main" val="0"/>
@@ -3951,7 +4428,6 @@
           <w:sz w:val="24"/>
           <w:u w:val="single"/>
         </w:rPr>
-        <w:lastRenderedPageBreak/>
         <w:t>Partie 2</w:t>
       </w:r>
     </w:p>
@@ -3969,6 +4445,7 @@
           <w:noProof/>
           <w:lang w:eastAsia="fr-CA"/>
         </w:rPr>
+        <w:lastRenderedPageBreak/>
         <w:drawing>
           <wp:inline distT="0" distB="0" distL="0" distR="0" wp14:anchorId="61188D65" wp14:editId="389D8A94">
             <wp:extent cx="5486400" cy="4690409"/>
@@ -3987,7 +4464,7 @@
                     </pic:cNvPicPr>
                   </pic:nvPicPr>
                   <pic:blipFill>
-                    <a:blip r:embed="rId18">
+                    <a:blip r:embed="rId21">
                       <a:extLst>
                         <a:ext uri="{28A0092B-C50C-407E-A947-70E740481C1C}">
                           <a14:useLocalDpi xmlns:a14="http://schemas.microsoft.com/office/drawing/2010/main" val="0"/>
@@ -4340,6 +4817,7 @@
           <w:sz w:val="28"/>
           <w:u w:val="single"/>
         </w:rPr>
+        <w:lastRenderedPageBreak/>
         <w:t>Procédure de calibration</w:t>
       </w:r>
     </w:p>
@@ -4726,6 +5204,147 @@
         </w:rPr>
         <w:t>Pour améliorer le projet, il y a plusieurs modifications à apporter. Premièrement,</w:t>
       </w:r>
+      <w:r>
+        <w:rPr>
+          <w:rFonts w:ascii="Times New Roman" w:hAnsi="Times New Roman" w:cs="Times New Roman"/>
+          <w:sz w:val="24"/>
+        </w:rPr>
+        <w:t xml:space="preserve"> il faudrait utiliser un écran LCD plus petit et adapté aux tensions du processeur. En effet, l’écran prend énormément de place, et à cause de cela il faut lui faire sa propre plaquette pour pouvoir faire les connections entre ses broches espacées. De plus, il requiert une tension de 5V pour les niveaux logiques hauts, ce que le processeur ne peut pas fournir. Tous ces facteurs viennent grandement augmenter le coût de production, alors comme amélioration, il serait question de trouver un écran ayant un connecteur intégré qui fonctionne à 3.3V, ou la tension des sorties du processeur. Le connecteur </w:t>
+      </w:r>
+      <w:r>
+        <w:rPr>
+          <w:rFonts w:ascii="Times New Roman" w:hAnsi="Times New Roman" w:cs="Times New Roman"/>
+          <w:sz w:val="24"/>
+        </w:rPr>
+        <w:t>permettrait</w:t>
+      </w:r>
+      <w:r>
+        <w:rPr>
+          <w:rFonts w:ascii="Times New Roman" w:hAnsi="Times New Roman" w:cs="Times New Roman"/>
+          <w:sz w:val="24"/>
+        </w:rPr>
+        <w:t xml:space="preserve"> de connecter l’écran directement au circuit principal, et étant donné que l’on n’aura pas besoin d’adapteurs de tensions entre le processeur et l’écran, il sera possible de les connecter directement.</w:t>
+      </w:r>
+      <w:r>
+        <w:rPr>
+          <w:rFonts w:ascii="Times New Roman" w:hAnsi="Times New Roman" w:cs="Times New Roman"/>
+          <w:sz w:val="24"/>
+        </w:rPr>
+        <w:t xml:space="preserve"> Deuxièmement, le circuit de compression audio devrait être améliorer. En effet, ce circuit devrait être modifié pour qu’il utilise la plage entière du convertisseur 24 bits du codec </w:t>
+      </w:r>
+      <w:r>
+        <w:rPr>
+          <w:rFonts w:ascii="Times New Roman" w:hAnsi="Times New Roman" w:cs="Times New Roman"/>
+          <w:sz w:val="24"/>
+        </w:rPr>
+        <w:lastRenderedPageBreak/>
+        <w:t>audio, et il devrait avoir un temps de réponse plus rapide. De plus, celui-ci semble avoir un problème avec les tensions trop hautes, alors il serait question d’ajouter un circuit de pré-amplification pour automatiquement régler la tension provenant de la guitare à un niveau relativement faible pour que le compresseur fonctionne correctement. On pourrait aussi choisir d’améliorer les composantes utilisées pour générer le moins de bruit possible.</w:t>
+      </w:r>
+      <w:r>
+        <w:rPr>
+          <w:rFonts w:ascii="Times New Roman" w:hAnsi="Times New Roman" w:cs="Times New Roman"/>
+          <w:sz w:val="24"/>
+        </w:rPr>
+        <w:t xml:space="preserve"> Dernièrement, </w:t>
+      </w:r>
+      <w:r>
+        <w:rPr>
+          <w:rFonts w:ascii="Times New Roman" w:hAnsi="Times New Roman" w:cs="Times New Roman"/>
+          <w:sz w:val="24"/>
+        </w:rPr>
+        <w:t>une amélioration très intéressante</w:t>
+      </w:r>
+      <w:r>
+        <w:rPr>
+          <w:rFonts w:ascii="Times New Roman" w:hAnsi="Times New Roman" w:cs="Times New Roman"/>
+          <w:sz w:val="24"/>
+        </w:rPr>
+        <w:t xml:space="preserve"> serait d’ajouter un circuit qui permettrais d’avoir une alimentation bipolaire à l’aide d’une alimentation unipolaire. Pour obtenir le moins de bruits possible, il est important d’utiliser un amplificateur nécessitant une alimentation bipolaire, ce qui fait en sorte qu’on se retrouve avec deux alimentations à la place d’une. Pour éliminer cela, il faudrait ajouter un circuit, soit un convertisseur courant continue à courant continue (DC-DC) pour obtenir une tension </w:t>
+      </w:r>
+      <w:r>
+        <w:rPr>
+          <w:rFonts w:ascii="Times New Roman" w:hAnsi="Times New Roman" w:cs="Times New Roman"/>
+          <w:sz w:val="24"/>
+        </w:rPr>
+        <w:t>négative</w:t>
+      </w:r>
+      <w:r>
+        <w:rPr>
+          <w:rFonts w:ascii="Times New Roman" w:hAnsi="Times New Roman" w:cs="Times New Roman"/>
+          <w:sz w:val="24"/>
+        </w:rPr>
+        <w:t xml:space="preserve"> à l’aide d</w:t>
+      </w:r>
+      <w:r>
+        <w:rPr>
+          <w:rFonts w:ascii="Times New Roman" w:hAnsi="Times New Roman" w:cs="Times New Roman"/>
+          <w:sz w:val="24"/>
+        </w:rPr>
+        <w:t>e notre tension positive</w:t>
+      </w:r>
+      <w:r>
+        <w:rPr>
+          <w:rFonts w:ascii="Times New Roman" w:hAnsi="Times New Roman" w:cs="Times New Roman"/>
+          <w:sz w:val="24"/>
+        </w:rPr>
+        <w:t>.</w:t>
+      </w:r>
+    </w:p>
+    <w:p>
+      <w:pPr>
+        <w:spacing w:after="0"/>
+        <w:jc w:val="both"/>
+        <w:rPr>
+          <w:rFonts w:ascii="Times New Roman" w:hAnsi="Times New Roman" w:cs="Times New Roman"/>
+          <w:sz w:val="24"/>
+        </w:rPr>
+      </w:pPr>
+    </w:p>
+    <w:p>
+      <w:pPr>
+        <w:spacing w:after="0"/>
+        <w:jc w:val="both"/>
+        <w:rPr>
+          <w:rFonts w:ascii="Times New Roman" w:hAnsi="Times New Roman" w:cs="Times New Roman"/>
+          <w:sz w:val="24"/>
+          <w:u w:val="single"/>
+        </w:rPr>
+      </w:pPr>
+      <w:r>
+        <w:rPr>
+          <w:rFonts w:ascii="Times New Roman" w:hAnsi="Times New Roman" w:cs="Times New Roman"/>
+          <w:sz w:val="24"/>
+          <w:u w:val="single"/>
+        </w:rPr>
+        <w:t>Difficultés rencontrées</w:t>
+      </w:r>
+    </w:p>
+    <w:p>
+      <w:pPr>
+        <w:spacing w:after="0"/>
+        <w:jc w:val="both"/>
+        <w:rPr>
+          <w:rFonts w:ascii="Times New Roman" w:hAnsi="Times New Roman" w:cs="Times New Roman"/>
+          <w:sz w:val="24"/>
+        </w:rPr>
+      </w:pPr>
+    </w:p>
+    <w:p>
+      <w:pPr>
+        <w:spacing w:after="0"/>
+        <w:jc w:val="both"/>
+        <w:rPr>
+          <w:rFonts w:ascii="Times New Roman" w:hAnsi="Times New Roman" w:cs="Times New Roman"/>
+          <w:sz w:val="24"/>
+        </w:rPr>
+      </w:pPr>
+      <w:r>
+        <w:rPr>
+          <w:rFonts w:ascii="Times New Roman" w:hAnsi="Times New Roman" w:cs="Times New Roman"/>
+          <w:sz w:val="24"/>
+        </w:rPr>
+        <w:t>Durant la conception du projet, je suis tombé face à face avec plusieurs problèmes dont j’ai heureusement réussi à surmonter. Premièrement</w:t>
+      </w:r>
     </w:p>
     <w:p>
       <w:pPr>
@@ -4752,6 +5371,41 @@
           <w:rFonts w:ascii="Times New Roman" w:hAnsi="Times New Roman" w:cs="Times New Roman"/>
           <w:sz w:val="24"/>
         </w:rPr>
+        <w:t>;mauvais</w:t>
+      </w:r>
+      <w:proofErr w:type="gramEnd"/>
+      <w:r>
+        <w:rPr>
+          <w:rFonts w:ascii="Times New Roman" w:hAnsi="Times New Roman" w:cs="Times New Roman"/>
+          <w:sz w:val="24"/>
+        </w:rPr>
+        <w:t xml:space="preserve"> circuit alim </w:t>
+      </w:r>
+      <w:proofErr w:type="spellStart"/>
+      <w:r>
+        <w:rPr>
+          <w:rFonts w:ascii="Times New Roman" w:hAnsi="Times New Roman" w:cs="Times New Roman"/>
+          <w:sz w:val="24"/>
+        </w:rPr>
+        <w:t>negative</w:t>
+      </w:r>
+      <w:proofErr w:type="spellEnd"/>
+    </w:p>
+    <w:p>
+      <w:pPr>
+        <w:spacing w:after="0"/>
+        <w:jc w:val="both"/>
+        <w:rPr>
+          <w:rFonts w:ascii="Times New Roman" w:hAnsi="Times New Roman" w:cs="Times New Roman"/>
+          <w:sz w:val="24"/>
+        </w:rPr>
+      </w:pPr>
+      <w:proofErr w:type="gramStart"/>
+      <w:r>
+        <w:rPr>
+          <w:rFonts w:ascii="Times New Roman" w:hAnsi="Times New Roman" w:cs="Times New Roman"/>
+          <w:sz w:val="24"/>
+        </w:rPr>
         <w:t>;</w:t>
       </w:r>
       <w:proofErr w:type="spellStart"/>
@@ -4760,8 +5414,10 @@
           <w:rFonts w:ascii="Times New Roman" w:hAnsi="Times New Roman" w:cs="Times New Roman"/>
           <w:sz w:val="24"/>
         </w:rPr>
-        <w:t>lcd</w:t>
-      </w:r>
+        <w:t>creation</w:t>
+      </w:r>
+      <w:bookmarkStart w:id="0" w:name="_GoBack"/>
+      <w:bookmarkEnd w:id="0"/>
       <w:proofErr w:type="spellEnd"/>
       <w:proofErr w:type="gramEnd"/>
       <w:r>
@@ -4769,7 +5425,7 @@
           <w:rFonts w:ascii="Times New Roman" w:hAnsi="Times New Roman" w:cs="Times New Roman"/>
           <w:sz w:val="24"/>
         </w:rPr>
-        <w:t xml:space="preserve"> plus petit et adapté aux tensions</w:t>
+        <w:t xml:space="preserve"> des effets</w:t>
       </w:r>
     </w:p>
     <w:p>
@@ -4789,22 +5445,87 @@
         </w:rPr>
         <w:t>;</w:t>
       </w:r>
+      <w:r>
+        <w:rPr>
+          <w:rFonts w:ascii="Times New Roman" w:hAnsi="Times New Roman" w:cs="Times New Roman"/>
+          <w:sz w:val="24"/>
+        </w:rPr>
+        <w:t>can</w:t>
+      </w:r>
+      <w:proofErr w:type="gramEnd"/>
+      <w:r>
+        <w:rPr>
+          <w:rFonts w:ascii="Times New Roman" w:hAnsi="Times New Roman" w:cs="Times New Roman"/>
+          <w:sz w:val="24"/>
+        </w:rPr>
+        <w:t xml:space="preserve"> du </w:t>
+      </w:r>
       <w:proofErr w:type="spellStart"/>
       <w:r>
         <w:rPr>
           <w:rFonts w:ascii="Times New Roman" w:hAnsi="Times New Roman" w:cs="Times New Roman"/>
           <w:sz w:val="24"/>
         </w:rPr>
-        <w:t>groundplane</w:t>
+        <w:t>micrcontrolleur</w:t>
       </w:r>
       <w:proofErr w:type="spellEnd"/>
+      <w:r>
+        <w:rPr>
+          <w:rFonts w:ascii="Times New Roman" w:hAnsi="Times New Roman" w:cs="Times New Roman"/>
+          <w:sz w:val="24"/>
+        </w:rPr>
+        <w:t xml:space="preserve"> </w:t>
+      </w:r>
+      <w:proofErr w:type="spellStart"/>
+      <w:r>
+        <w:rPr>
+          <w:rFonts w:ascii="Times New Roman" w:hAnsi="Times New Roman" w:cs="Times New Roman"/>
+          <w:sz w:val="24"/>
+        </w:rPr>
+        <w:t>atmel</w:t>
+      </w:r>
+      <w:proofErr w:type="spellEnd"/>
+      <w:r>
+        <w:rPr>
+          <w:rFonts w:ascii="Times New Roman" w:hAnsi="Times New Roman" w:cs="Times New Roman"/>
+          <w:sz w:val="24"/>
+        </w:rPr>
+        <w:t xml:space="preserve"> </w:t>
+      </w:r>
+      <w:proofErr w:type="spellStart"/>
+      <w:r>
+        <w:rPr>
+          <w:rFonts w:ascii="Times New Roman" w:hAnsi="Times New Roman" w:cs="Times New Roman"/>
+          <w:sz w:val="24"/>
+        </w:rPr>
+        <w:t>shared</w:t>
+      </w:r>
+      <w:proofErr w:type="spellEnd"/>
+    </w:p>
+    <w:p>
+      <w:pPr>
+        <w:spacing w:after="0"/>
+        <w:jc w:val="both"/>
+        <w:rPr>
+          <w:rFonts w:ascii="Times New Roman" w:hAnsi="Times New Roman" w:cs="Times New Roman"/>
+          <w:sz w:val="24"/>
+        </w:rPr>
+      </w:pPr>
+      <w:proofErr w:type="gramStart"/>
+      <w:r>
+        <w:rPr>
+          <w:rFonts w:ascii="Times New Roman" w:hAnsi="Times New Roman" w:cs="Times New Roman"/>
+          <w:sz w:val="24"/>
+        </w:rPr>
+        <w:t>;circuit</w:t>
+      </w:r>
       <w:proofErr w:type="gramEnd"/>
       <w:r>
         <w:rPr>
           <w:rFonts w:ascii="Times New Roman" w:hAnsi="Times New Roman" w:cs="Times New Roman"/>
           <w:sz w:val="24"/>
         </w:rPr>
-        <w:t>/</w:t>
+        <w:t xml:space="preserve"> de protection </w:t>
       </w:r>
       <w:proofErr w:type="spellStart"/>
       <w:r>
@@ -4812,93 +5533,116 @@
           <w:rFonts w:ascii="Times New Roman" w:hAnsi="Times New Roman" w:cs="Times New Roman"/>
           <w:sz w:val="24"/>
         </w:rPr>
-        <w:t>powerplane</w:t>
+        <w:t>adc</w:t>
       </w:r>
       <w:proofErr w:type="spellEnd"/>
-    </w:p>
-    <w:p>
-      <w:pPr>
-        <w:spacing w:after="0"/>
-        <w:jc w:val="both"/>
-        <w:rPr>
-          <w:rFonts w:ascii="Times New Roman" w:hAnsi="Times New Roman" w:cs="Times New Roman"/>
-          <w:sz w:val="24"/>
-        </w:rPr>
-      </w:pPr>
-      <w:proofErr w:type="gramStart"/>
-      <w:r>
-        <w:rPr>
-          <w:rFonts w:ascii="Times New Roman" w:hAnsi="Times New Roman" w:cs="Times New Roman"/>
-          <w:sz w:val="24"/>
-        </w:rPr>
-        <w:t>;</w:t>
-      </w:r>
-      <w:r>
-        <w:rPr>
-          <w:rFonts w:ascii="Times New Roman" w:hAnsi="Times New Roman" w:cs="Times New Roman"/>
-          <w:sz w:val="24"/>
-        </w:rPr>
-        <w:t>utiliser</w:t>
-      </w:r>
-      <w:proofErr w:type="gramEnd"/>
-      <w:r>
-        <w:rPr>
-          <w:rFonts w:ascii="Times New Roman" w:hAnsi="Times New Roman" w:cs="Times New Roman"/>
-          <w:sz w:val="24"/>
-        </w:rPr>
-        <w:t xml:space="preserve"> un DSP</w:t>
-      </w:r>
-    </w:p>
-    <w:p>
-      <w:pPr>
-        <w:spacing w:after="0"/>
-        <w:jc w:val="both"/>
-        <w:rPr>
-          <w:rFonts w:ascii="Times New Roman" w:hAnsi="Times New Roman" w:cs="Times New Roman"/>
-          <w:sz w:val="24"/>
-        </w:rPr>
-      </w:pPr>
-      <w:proofErr w:type="gramStart"/>
-      <w:r>
-        <w:rPr>
-          <w:rFonts w:ascii="Times New Roman" w:hAnsi="Times New Roman" w:cs="Times New Roman"/>
-          <w:sz w:val="24"/>
-        </w:rPr>
-        <w:t>;boitier</w:t>
-      </w:r>
-      <w:proofErr w:type="gramEnd"/>
-      <w:r>
-        <w:rPr>
-          <w:rFonts w:ascii="Times New Roman" w:hAnsi="Times New Roman" w:cs="Times New Roman"/>
-          <w:sz w:val="24"/>
-        </w:rPr>
-        <w:t xml:space="preserve"> en bois</w:t>
-      </w:r>
-    </w:p>
-    <w:p>
-      <w:pPr>
-        <w:spacing w:after="0"/>
-        <w:jc w:val="both"/>
-        <w:rPr>
-          <w:rFonts w:ascii="Times New Roman" w:hAnsi="Times New Roman" w:cs="Times New Roman"/>
-          <w:sz w:val="24"/>
-        </w:rPr>
-      </w:pPr>
-      <w:proofErr w:type="gramStart"/>
-      <w:r>
-        <w:rPr>
-          <w:rFonts w:ascii="Times New Roman" w:hAnsi="Times New Roman" w:cs="Times New Roman"/>
-          <w:sz w:val="24"/>
-        </w:rPr>
-        <w:t>;meilleur</w:t>
-      </w:r>
-      <w:proofErr w:type="gramEnd"/>
-      <w:r>
-        <w:rPr>
-          <w:rFonts w:ascii="Times New Roman" w:hAnsi="Times New Roman" w:cs="Times New Roman"/>
-          <w:sz w:val="24"/>
-        </w:rPr>
-        <w:t xml:space="preserve"> </w:t>
+      <w:r>
+        <w:rPr>
+          <w:rFonts w:ascii="Times New Roman" w:hAnsi="Times New Roman" w:cs="Times New Roman"/>
+          <w:sz w:val="24"/>
+        </w:rPr>
+        <w:t xml:space="preserve"> codecs</w:t>
+      </w:r>
+    </w:p>
+    <w:p>
+      <w:pPr>
+        <w:spacing w:after="0"/>
+        <w:jc w:val="both"/>
+        <w:rPr>
+          <w:rFonts w:ascii="Times New Roman" w:hAnsi="Times New Roman" w:cs="Times New Roman"/>
+          <w:sz w:val="24"/>
+        </w:rPr>
+      </w:pPr>
+    </w:p>
+    <w:p>
+      <w:pPr>
+        <w:spacing w:after="0"/>
+        <w:jc w:val="both"/>
+        <w:rPr>
+          <w:rFonts w:ascii="Times New Roman" w:hAnsi="Times New Roman" w:cs="Times New Roman"/>
+          <w:sz w:val="24"/>
+        </w:rPr>
+      </w:pPr>
+    </w:p>
+    <w:p>
+      <w:pPr>
+        <w:spacing w:after="0"/>
+        <w:jc w:val="both"/>
+        <w:rPr>
+          <w:rFonts w:ascii="Times New Roman" w:hAnsi="Times New Roman" w:cs="Times New Roman"/>
+          <w:sz w:val="24"/>
+          <w:u w:val="single"/>
+        </w:rPr>
+      </w:pPr>
+      <w:r>
+        <w:rPr>
+          <w:rFonts w:ascii="Times New Roman" w:hAnsi="Times New Roman" w:cs="Times New Roman"/>
+          <w:sz w:val="24"/>
+          <w:u w:val="single"/>
+        </w:rPr>
+        <w:t>Connaissances acquises pendant le projet</w:t>
+      </w:r>
+    </w:p>
+    <w:p>
+      <w:pPr>
+        <w:spacing w:after="0"/>
+        <w:jc w:val="both"/>
+        <w:rPr>
+          <w:rFonts w:ascii="Times New Roman" w:hAnsi="Times New Roman" w:cs="Times New Roman"/>
+          <w:sz w:val="24"/>
+        </w:rPr>
+      </w:pPr>
+    </w:p>
+    <w:p>
+      <w:pPr>
+        <w:spacing w:after="0"/>
+        <w:jc w:val="both"/>
+        <w:rPr>
+          <w:rFonts w:ascii="Times New Roman" w:hAnsi="Times New Roman" w:cs="Times New Roman"/>
+          <w:sz w:val="24"/>
+        </w:rPr>
+      </w:pPr>
+      <w:r>
+        <w:rPr>
+          <w:rFonts w:ascii="Times New Roman" w:hAnsi="Times New Roman" w:cs="Times New Roman"/>
+          <w:sz w:val="24"/>
+        </w:rPr>
+        <w:t>Durant la conception du projet, j’ai acquis de nombreuses connaissances par rapport à plusieurs aspects.</w:t>
+      </w:r>
+      <w:r>
+        <w:rPr>
+          <w:rFonts w:ascii="Times New Roman" w:hAnsi="Times New Roman" w:cs="Times New Roman"/>
+          <w:sz w:val="24"/>
+        </w:rPr>
+        <w:t xml:space="preserve"> Premièrement</w:t>
+      </w:r>
+      <w:r>
+        <w:rPr>
+          <w:rFonts w:ascii="Times New Roman" w:hAnsi="Times New Roman" w:cs="Times New Roman"/>
+          <w:sz w:val="24"/>
+        </w:rPr>
+        <w:t xml:space="preserve"> j’ai beaucoup appris sur le langage VHDL</w:t>
+      </w:r>
+      <w:r>
+        <w:rPr>
+          <w:rFonts w:ascii="Times New Roman" w:hAnsi="Times New Roman" w:cs="Times New Roman"/>
+          <w:sz w:val="24"/>
+        </w:rPr>
+        <w:t xml:space="preserve"> ainsi que sur les FPGA</w:t>
+      </w:r>
+      <w:r>
+        <w:rPr>
+          <w:rFonts w:ascii="Times New Roman" w:hAnsi="Times New Roman" w:cs="Times New Roman"/>
+          <w:sz w:val="24"/>
+        </w:rPr>
+        <w:t xml:space="preserve">. Il y avait </w:t>
+      </w:r>
+      <w:r>
+        <w:rPr>
+          <w:rFonts w:ascii="Times New Roman" w:hAnsi="Times New Roman" w:cs="Times New Roman"/>
+          <w:sz w:val="24"/>
+        </w:rPr>
+        <w:t>énormément de connaissances qui n’avaient pas été montré dans les cours que nous avions eu, comme l’utilisation des variables en VHDL, qui elles sont uniquement disponibles à l’intérieur des processus, l’utilisation des « for </w:t>
       </w:r>
       <w:proofErr w:type="spellStart"/>
       <w:r>
@@ -4906,7 +5650,7 @@
           <w:rFonts w:ascii="Times New Roman" w:hAnsi="Times New Roman" w:cs="Times New Roman"/>
           <w:sz w:val="24"/>
         </w:rPr>
-        <w:t>circuir</w:t>
+        <w:t>generate</w:t>
       </w:r>
       <w:proofErr w:type="spellEnd"/>
       <w:r>
@@ -4914,103 +5658,324 @@
           <w:rFonts w:ascii="Times New Roman" w:hAnsi="Times New Roman" w:cs="Times New Roman"/>
           <w:sz w:val="24"/>
         </w:rPr>
-        <w:t xml:space="preserve"> de protection pour le codec</w:t>
-      </w:r>
-    </w:p>
-    <w:p>
-      <w:pPr>
-        <w:spacing w:after="0"/>
-        <w:jc w:val="both"/>
-        <w:rPr>
-          <w:rFonts w:ascii="Times New Roman" w:hAnsi="Times New Roman" w:cs="Times New Roman"/>
-          <w:sz w:val="24"/>
-        </w:rPr>
-      </w:pPr>
-    </w:p>
-    <w:p>
-      <w:pPr>
-        <w:spacing w:after="0"/>
-        <w:jc w:val="both"/>
-        <w:rPr>
-          <w:rFonts w:ascii="Times New Roman" w:hAnsi="Times New Roman" w:cs="Times New Roman"/>
-          <w:sz w:val="24"/>
-          <w:u w:val="single"/>
-        </w:rPr>
-      </w:pPr>
-      <w:r>
-        <w:rPr>
-          <w:rFonts w:ascii="Times New Roman" w:hAnsi="Times New Roman" w:cs="Times New Roman"/>
-          <w:sz w:val="24"/>
-          <w:u w:val="single"/>
-        </w:rPr>
-        <w:t>Difficultés rencontrées</w:t>
-      </w:r>
-    </w:p>
-    <w:p>
-      <w:pPr>
-        <w:spacing w:after="0"/>
-        <w:jc w:val="both"/>
-        <w:rPr>
-          <w:rFonts w:ascii="Times New Roman" w:hAnsi="Times New Roman" w:cs="Times New Roman"/>
-          <w:sz w:val="24"/>
-        </w:rPr>
-      </w:pPr>
-    </w:p>
-    <w:p>
-      <w:pPr>
-        <w:spacing w:after="0"/>
-        <w:jc w:val="both"/>
-        <w:rPr>
-          <w:rFonts w:ascii="Times New Roman" w:hAnsi="Times New Roman" w:cs="Times New Roman"/>
-          <w:sz w:val="24"/>
-        </w:rPr>
-      </w:pPr>
-      <w:r>
-        <w:rPr>
-          <w:rFonts w:ascii="Times New Roman" w:hAnsi="Times New Roman" w:cs="Times New Roman"/>
-          <w:sz w:val="24"/>
-        </w:rPr>
-        <w:t>; voir rapports</w:t>
-      </w:r>
-    </w:p>
-    <w:p>
-      <w:pPr>
-        <w:spacing w:after="0"/>
-        <w:jc w:val="both"/>
-        <w:rPr>
-          <w:rFonts w:ascii="Times New Roman" w:hAnsi="Times New Roman" w:cs="Times New Roman"/>
-          <w:sz w:val="24"/>
-          <w:u w:val="single"/>
-        </w:rPr>
-      </w:pPr>
-      <w:r>
-        <w:rPr>
-          <w:rFonts w:ascii="Times New Roman" w:hAnsi="Times New Roman" w:cs="Times New Roman"/>
-          <w:sz w:val="24"/>
-          <w:u w:val="single"/>
+        <w:t xml:space="preserve"> » et des « if </w:t>
+      </w:r>
+      <w:proofErr w:type="spellStart"/>
+      <w:r>
+        <w:rPr>
+          <w:rFonts w:ascii="Times New Roman" w:hAnsi="Times New Roman" w:cs="Times New Roman"/>
+          <w:sz w:val="24"/>
+        </w:rPr>
+        <w:t>generate</w:t>
+      </w:r>
+      <w:proofErr w:type="spellEnd"/>
+      <w:r>
+        <w:rPr>
+          <w:rFonts w:ascii="Times New Roman" w:hAnsi="Times New Roman" w:cs="Times New Roman"/>
+          <w:sz w:val="24"/>
+        </w:rPr>
+        <w:t> » en VHDL pour générer plusieurs instances d’un élément logique rapidement, l’utilisation des « </w:t>
+      </w:r>
+      <w:proofErr w:type="spellStart"/>
+      <w:r>
+        <w:rPr>
+          <w:rFonts w:ascii="Times New Roman" w:hAnsi="Times New Roman" w:cs="Times New Roman"/>
+          <w:sz w:val="24"/>
+        </w:rPr>
+        <w:t>integer</w:t>
+      </w:r>
+      <w:proofErr w:type="spellEnd"/>
+      <w:r>
+        <w:rPr>
+          <w:rFonts w:ascii="Times New Roman" w:hAnsi="Times New Roman" w:cs="Times New Roman"/>
+          <w:sz w:val="24"/>
+        </w:rPr>
+        <w:t xml:space="preserve"> » et des nombres naturels en VHDL, la gestion de ressources dans les FPGA, soit les blocs RAM, les </w:t>
+      </w:r>
+      <w:r>
+        <w:rPr>
+          <w:rFonts w:ascii="Times New Roman" w:hAnsi="Times New Roman" w:cs="Times New Roman"/>
+          <w:sz w:val="24"/>
+        </w:rPr>
+        <w:t>blocs DSP et tous les autres modules disponibles à l’intérieur du FPGA, l</w:t>
+      </w:r>
+      <w:r>
+        <w:rPr>
+          <w:rFonts w:ascii="Times New Roman" w:hAnsi="Times New Roman" w:cs="Times New Roman"/>
+          <w:sz w:val="24"/>
+        </w:rPr>
+        <w:t>es broches dédiées dans les FPGA</w:t>
+      </w:r>
+      <w:r>
+        <w:rPr>
+          <w:rFonts w:ascii="Times New Roman" w:hAnsi="Times New Roman" w:cs="Times New Roman"/>
+          <w:sz w:val="24"/>
+        </w:rPr>
+        <w:t xml:space="preserve">, comme par exemple les broches dédiés aux signaux des horloges, l’utilisation plus extensive des bancs de tests pour tester plusieurs modules entre eux, et finalement cela m’a permis d’avoir </w:t>
+      </w:r>
+      <w:r>
+        <w:rPr>
+          <w:rFonts w:ascii="Times New Roman" w:hAnsi="Times New Roman" w:cs="Times New Roman"/>
+          <w:sz w:val="24"/>
+        </w:rPr>
+        <w:t>une meilleur conceptualisation de la façon dont la description matérielle est implémenté au niveau des portes logiques du FPGA</w:t>
+      </w:r>
+      <w:r>
+        <w:rPr>
+          <w:rFonts w:ascii="Times New Roman" w:hAnsi="Times New Roman" w:cs="Times New Roman"/>
+          <w:sz w:val="24"/>
+        </w:rPr>
+        <w:t xml:space="preserve"> à l’aide du synthétiseur</w:t>
+      </w:r>
+      <w:r>
+        <w:rPr>
+          <w:rFonts w:ascii="Times New Roman" w:hAnsi="Times New Roman" w:cs="Times New Roman"/>
+          <w:sz w:val="24"/>
+        </w:rPr>
+        <w:t>.</w:t>
+      </w:r>
+      <w:r>
+        <w:rPr>
+          <w:rFonts w:ascii="Times New Roman" w:hAnsi="Times New Roman" w:cs="Times New Roman"/>
+          <w:sz w:val="24"/>
+        </w:rPr>
+        <w:t xml:space="preserve"> Deuxièmement, j’ai</w:t>
+      </w:r>
+      <w:r>
+        <w:rPr>
+          <w:rFonts w:ascii="Times New Roman" w:hAnsi="Times New Roman" w:cs="Times New Roman"/>
+          <w:sz w:val="24"/>
+        </w:rPr>
+        <w:t xml:space="preserve"> appris à utiliser un codec audio. Ceux-ci sur-échantillonnent le signal audio dans le but d’améliorer la résolution du signal audio, de réduire le bruit et de réduire la taille des filtres d’anti-repliement</w:t>
+      </w:r>
+      <w:r>
+        <w:rPr>
+          <w:rFonts w:ascii="Times New Roman" w:hAnsi="Times New Roman" w:cs="Times New Roman"/>
+          <w:sz w:val="24"/>
+        </w:rPr>
+        <w:t>. Aussi, ceux-ci utilisent quelques protocoles de communication</w:t>
+      </w:r>
+      <w:r>
+        <w:rPr>
+          <w:rFonts w:ascii="Times New Roman" w:hAnsi="Times New Roman" w:cs="Times New Roman"/>
+          <w:sz w:val="24"/>
+        </w:rPr>
+        <w:t>s</w:t>
+      </w:r>
+      <w:r>
+        <w:rPr>
+          <w:rFonts w:ascii="Times New Roman" w:hAnsi="Times New Roman" w:cs="Times New Roman"/>
+          <w:sz w:val="24"/>
+        </w:rPr>
+        <w:t xml:space="preserve"> dédié</w:t>
+      </w:r>
+      <w:r>
+        <w:rPr>
+          <w:rFonts w:ascii="Times New Roman" w:hAnsi="Times New Roman" w:cs="Times New Roman"/>
+          <w:sz w:val="24"/>
+        </w:rPr>
+        <w:t>s</w:t>
+      </w:r>
+      <w:r>
+        <w:rPr>
+          <w:rFonts w:ascii="Times New Roman" w:hAnsi="Times New Roman" w:cs="Times New Roman"/>
+          <w:sz w:val="24"/>
+        </w:rPr>
+        <w:t xml:space="preserve"> au transfert de données audio</w:t>
+      </w:r>
+      <w:r>
+        <w:rPr>
+          <w:rFonts w:ascii="Times New Roman" w:hAnsi="Times New Roman" w:cs="Times New Roman"/>
+          <w:sz w:val="24"/>
+        </w:rPr>
+        <w:t>s modulés par impulsions codées (PCM)</w:t>
+      </w:r>
+      <w:r>
+        <w:rPr>
+          <w:rFonts w:ascii="Times New Roman" w:hAnsi="Times New Roman" w:cs="Times New Roman"/>
+          <w:sz w:val="24"/>
+        </w:rPr>
+        <w:t xml:space="preserve">. Le protocole que j’ai </w:t>
+      </w:r>
+      <w:r>
+        <w:rPr>
+          <w:rFonts w:ascii="Times New Roman" w:hAnsi="Times New Roman" w:cs="Times New Roman"/>
+          <w:sz w:val="24"/>
         </w:rPr>
         <w:lastRenderedPageBreak/>
-        <w:t>Connaissances acquises pendant le projet</w:t>
-      </w:r>
-    </w:p>
-    <w:p>
-      <w:pPr>
-        <w:spacing w:after="0"/>
-        <w:jc w:val="both"/>
-        <w:rPr>
-          <w:rFonts w:ascii="Times New Roman" w:hAnsi="Times New Roman" w:cs="Times New Roman"/>
-          <w:sz w:val="24"/>
-        </w:rPr>
-      </w:pPr>
-      <w:r>
-        <w:rPr>
-          <w:rFonts w:ascii="Times New Roman" w:hAnsi="Times New Roman" w:cs="Times New Roman"/>
-          <w:sz w:val="24"/>
-        </w:rPr>
-        <w:t>; voir rapports</w:t>
-      </w:r>
-      <w:bookmarkStart w:id="0" w:name="_GoBack"/>
-      <w:bookmarkEnd w:id="0"/>
+        <w:t>dû</w:t>
+      </w:r>
+      <w:r>
+        <w:rPr>
+          <w:rFonts w:ascii="Times New Roman" w:hAnsi="Times New Roman" w:cs="Times New Roman"/>
+          <w:sz w:val="24"/>
+        </w:rPr>
+        <w:t xml:space="preserve"> apprendre était </w:t>
+      </w:r>
+      <w:r>
+        <w:rPr>
+          <w:rFonts w:ascii="Times New Roman" w:hAnsi="Times New Roman" w:cs="Times New Roman"/>
+          <w:sz w:val="24"/>
+        </w:rPr>
+        <w:t xml:space="preserve">le </w:t>
+      </w:r>
+      <w:r>
+        <w:rPr>
+          <w:rFonts w:ascii="Times New Roman" w:hAnsi="Times New Roman" w:cs="Times New Roman"/>
+          <w:sz w:val="24"/>
+        </w:rPr>
+        <w:t>I</w:t>
+      </w:r>
+      <w:r>
+        <w:rPr>
+          <w:rFonts w:ascii="Times New Roman" w:hAnsi="Times New Roman" w:cs="Times New Roman"/>
+          <w:sz w:val="24"/>
+          <w:vertAlign w:val="superscript"/>
+        </w:rPr>
+        <w:t>2</w:t>
+      </w:r>
+      <w:r>
+        <w:rPr>
+          <w:rFonts w:ascii="Times New Roman" w:hAnsi="Times New Roman" w:cs="Times New Roman"/>
+          <w:sz w:val="24"/>
+        </w:rPr>
+        <w:t xml:space="preserve">S, soit un standard développé par Philips </w:t>
+      </w:r>
+      <w:proofErr w:type="spellStart"/>
+      <w:r>
+        <w:rPr>
+          <w:rFonts w:ascii="Times New Roman" w:hAnsi="Times New Roman" w:cs="Times New Roman"/>
+          <w:sz w:val="24"/>
+        </w:rPr>
+        <w:t>Semiconductor</w:t>
+      </w:r>
+      <w:proofErr w:type="spellEnd"/>
+      <w:r>
+        <w:rPr>
+          <w:rFonts w:ascii="Times New Roman" w:hAnsi="Times New Roman" w:cs="Times New Roman"/>
+          <w:sz w:val="24"/>
+        </w:rPr>
+        <w:t xml:space="preserve"> permettant la communication de données modulés par impulsions codées entre deux composantes</w:t>
+      </w:r>
+      <w:r>
+        <w:rPr>
+          <w:rFonts w:ascii="Times New Roman" w:hAnsi="Times New Roman" w:cs="Times New Roman"/>
+          <w:sz w:val="24"/>
+        </w:rPr>
+        <w:t>.</w:t>
+      </w:r>
+      <w:r>
+        <w:rPr>
+          <w:rFonts w:ascii="Times New Roman" w:hAnsi="Times New Roman" w:cs="Times New Roman"/>
+          <w:sz w:val="24"/>
+        </w:rPr>
+        <w:t xml:space="preserve"> Troisièmement, j’ai appris à concevoir des circuits imprimés dans l’optique de réduire le plus possible </w:t>
+      </w:r>
+      <w:r>
+        <w:rPr>
+          <w:rFonts w:ascii="Times New Roman" w:hAnsi="Times New Roman" w:cs="Times New Roman"/>
+          <w:sz w:val="24"/>
+        </w:rPr>
+        <w:t>le bruit généré</w:t>
+      </w:r>
+      <w:r>
+        <w:rPr>
+          <w:rFonts w:ascii="Times New Roman" w:hAnsi="Times New Roman" w:cs="Times New Roman"/>
+          <w:sz w:val="24"/>
+        </w:rPr>
+        <w:t xml:space="preserve"> par les composantes numériques</w:t>
+      </w:r>
+      <w:r>
+        <w:rPr>
+          <w:rFonts w:ascii="Times New Roman" w:hAnsi="Times New Roman" w:cs="Times New Roman"/>
+          <w:sz w:val="24"/>
+        </w:rPr>
+        <w:t xml:space="preserve"> dans les circuits analogiques. Pour ce faire, j’ai </w:t>
+      </w:r>
+      <w:r>
+        <w:rPr>
+          <w:rFonts w:ascii="Times New Roman" w:hAnsi="Times New Roman" w:cs="Times New Roman"/>
+          <w:sz w:val="24"/>
+        </w:rPr>
+        <w:t>utilisé</w:t>
+      </w:r>
+      <w:r>
+        <w:rPr>
+          <w:rFonts w:ascii="Times New Roman" w:hAnsi="Times New Roman" w:cs="Times New Roman"/>
+          <w:sz w:val="24"/>
+        </w:rPr>
+        <w:t xml:space="preserve"> un document mis par Normand Provencher sur le wiki TGE</w:t>
+      </w:r>
+      <w:r>
+        <w:rPr>
+          <w:rFonts w:ascii="Times New Roman" w:hAnsi="Times New Roman" w:cs="Times New Roman"/>
+          <w:sz w:val="24"/>
+        </w:rPr>
+        <w:t xml:space="preserve"> (voir annexe) </w:t>
+      </w:r>
+      <w:r>
+        <w:rPr>
+          <w:rFonts w:ascii="Times New Roman" w:hAnsi="Times New Roman" w:cs="Times New Roman"/>
+          <w:sz w:val="24"/>
+        </w:rPr>
+        <w:t xml:space="preserve">pour comprendre plusieurs concepts importants lors de la conception de circuit imprimés comportant des circuits analogiques et numériques comme le placement des composantes par rapport au type de circuits et par rapport à la fréquence, la </w:t>
+      </w:r>
+      <w:r>
+        <w:rPr>
+          <w:rFonts w:ascii="Times New Roman" w:hAnsi="Times New Roman" w:cs="Times New Roman"/>
+          <w:sz w:val="24"/>
+        </w:rPr>
+        <w:t xml:space="preserve">façon de créer un point neutre pour les retours de courants ainsi que la </w:t>
+      </w:r>
+      <w:r>
+        <w:rPr>
+          <w:rFonts w:ascii="Times New Roman" w:hAnsi="Times New Roman" w:cs="Times New Roman"/>
+          <w:sz w:val="24"/>
+        </w:rPr>
+        <w:t>façon d’</w:t>
+      </w:r>
+      <w:r>
+        <w:rPr>
+          <w:rFonts w:ascii="Times New Roman" w:hAnsi="Times New Roman" w:cs="Times New Roman"/>
+          <w:sz w:val="24"/>
+        </w:rPr>
+        <w:t>utilis</w:t>
+      </w:r>
+      <w:r>
+        <w:rPr>
+          <w:rFonts w:ascii="Times New Roman" w:hAnsi="Times New Roman" w:cs="Times New Roman"/>
+          <w:sz w:val="24"/>
+        </w:rPr>
+        <w:t xml:space="preserve">er </w:t>
+      </w:r>
+      <w:r>
+        <w:rPr>
+          <w:rFonts w:ascii="Times New Roman" w:hAnsi="Times New Roman" w:cs="Times New Roman"/>
+          <w:sz w:val="24"/>
+        </w:rPr>
+        <w:t>de</w:t>
+      </w:r>
+      <w:r>
+        <w:rPr>
+          <w:rFonts w:ascii="Times New Roman" w:hAnsi="Times New Roman" w:cs="Times New Roman"/>
+          <w:sz w:val="24"/>
+        </w:rPr>
+        <w:t>s</w:t>
+      </w:r>
+      <w:r>
+        <w:rPr>
+          <w:rFonts w:ascii="Times New Roman" w:hAnsi="Times New Roman" w:cs="Times New Roman"/>
+          <w:sz w:val="24"/>
+        </w:rPr>
+        <w:t xml:space="preserve"> condensateurs de découplage et de dérivation</w:t>
+      </w:r>
+      <w:r>
+        <w:rPr>
+          <w:rFonts w:ascii="Times New Roman" w:hAnsi="Times New Roman" w:cs="Times New Roman"/>
+          <w:sz w:val="24"/>
+        </w:rPr>
+        <w:t>. Finalement, j’ai appris à utiliser un écran graphique de type LCD pour pouvoir afficher des images programmables.</w:t>
+      </w:r>
     </w:p>
     <w:p>
       <w:pPr>
@@ -5043,8 +6008,62 @@
         <w:t>Annexes</w:t>
       </w:r>
     </w:p>
+    <w:p>
+      <w:pPr>
+        <w:spacing w:after="0"/>
+        <w:jc w:val="both"/>
+        <w:rPr>
+          <w:rFonts w:ascii="Times New Roman" w:hAnsi="Times New Roman" w:cs="Times New Roman"/>
+          <w:b/>
+          <w:sz w:val="28"/>
+          <w:u w:val="single"/>
+        </w:rPr>
+      </w:pPr>
+    </w:p>
+    <w:p>
+      <w:pPr>
+        <w:spacing w:after="0"/>
+        <w:jc w:val="both"/>
+        <w:rPr>
+          <w:rFonts w:ascii="Times New Roman" w:hAnsi="Times New Roman" w:cs="Times New Roman"/>
+          <w:sz w:val="24"/>
+        </w:rPr>
+      </w:pPr>
+      <w:r>
+        <w:rPr>
+          <w:rFonts w:ascii="Times New Roman" w:hAnsi="Times New Roman" w:cs="Times New Roman"/>
+          <w:sz w:val="24"/>
+        </w:rPr>
+        <w:t xml:space="preserve">Document sur la conception des </w:t>
+      </w:r>
+      <w:proofErr w:type="spellStart"/>
+      <w:r>
+        <w:rPr>
+          <w:rFonts w:ascii="Times New Roman" w:hAnsi="Times New Roman" w:cs="Times New Roman"/>
+          <w:sz w:val="24"/>
+        </w:rPr>
+        <w:t>pcb</w:t>
+      </w:r>
+      <w:proofErr w:type="spellEnd"/>
+      <w:r>
+        <w:rPr>
+          <w:rFonts w:ascii="Times New Roman" w:hAnsi="Times New Roman" w:cs="Times New Roman"/>
+          <w:sz w:val="24"/>
+        </w:rPr>
+        <w:t xml:space="preserve"> sur wiki </w:t>
+      </w:r>
+      <w:proofErr w:type="spellStart"/>
+      <w:r>
+        <w:rPr>
+          <w:rFonts w:ascii="Times New Roman" w:hAnsi="Times New Roman" w:cs="Times New Roman"/>
+          <w:sz w:val="24"/>
+        </w:rPr>
+        <w:t>tge</w:t>
+      </w:r>
+      <w:proofErr w:type="spellEnd"/>
+    </w:p>
     <w:sectPr>
-      <w:footerReference w:type="default" r:id="rId19"/>
+      <w:footerReference w:type="default" r:id="rId22"/>
       <w:pgSz w:w="12240" w:h="15840"/>
       <w:pgMar w:top="1440" w:right="1800" w:bottom="1440" w:left="1800" w:header="708" w:footer="708" w:gutter="0"/>
       <w:cols w:space="708"/>
@@ -5625,6 +6644,7 @@
     <w:lsdException w:name="HTML Sample" w:semiHidden="1" w:unhideWhenUsed="1"/>
     <w:lsdException w:name="HTML Typewriter" w:semiHidden="1" w:unhideWhenUsed="1"/>
     <w:lsdException w:name="HTML Variable" w:semiHidden="1" w:unhideWhenUsed="1"/>
+    <w:lsdException w:name="Normal Table" w:semiHidden="1" w:unhideWhenUsed="1"/>
     <w:lsdException w:name="annotation subject" w:semiHidden="1" w:unhideWhenUsed="1"/>
     <w:lsdException w:name="No List" w:semiHidden="1" w:unhideWhenUsed="1"/>
     <w:lsdException w:name="Outline List 1" w:semiHidden="1" w:unhideWhenUsed="1"/>
@@ -5668,8 +6688,10 @@
     <w:lsdException w:name="Table Elegant" w:semiHidden="1" w:unhideWhenUsed="1"/>
     <w:lsdException w:name="Table Professional" w:semiHidden="1" w:unhideWhenUsed="1"/>
     <w:lsdException w:name="Table Subtle 1" w:semiHidden="1" w:unhideWhenUsed="1"/>
+    <w:lsdException w:name="Table Subtle 2" w:semiHidden="1" w:unhideWhenUsed="1"/>
     <w:lsdException w:name="Table Web 1" w:semiHidden="1" w:unhideWhenUsed="1"/>
     <w:lsdException w:name="Table Web 2" w:semiHidden="1" w:unhideWhenUsed="1"/>
+    <w:lsdException w:name="Table Web 3" w:semiHidden="1" w:unhideWhenUsed="1"/>
     <w:lsdException w:name="Balloon Text" w:semiHidden="1" w:unhideWhenUsed="1"/>
     <w:lsdException w:name="Table Grid" w:uiPriority="39"/>
     <w:lsdException w:name="Table Theme" w:semiHidden="1" w:unhideWhenUsed="1"/>
@@ -6297,7 +7319,7 @@
 </file>
 
 <file path=customXml/itemProps1.xml><?xml version="1.0" encoding="utf-8"?>
-<ds:datastoreItem xmlns:ds="http://schemas.openxmlformats.org/officeDocument/2006/customXml" ds:itemID="{18E73BD7-29A1-49FB-904D-F9225F58590B}">
+<ds:datastoreItem xmlns:ds="http://schemas.openxmlformats.org/officeDocument/2006/customXml" ds:itemID="{56BE5C14-A8A0-4472-841A-D58B14278DA5}">
   <ds:schemaRefs>
     <ds:schemaRef ds:uri="http://schemas.openxmlformats.org/officeDocument/2006/bibliography"/>
   </ds:schemaRefs>

</xml_diff>